<commit_message>
add: Relatório Final - 1a entrega + revisões 12o bimestre
</commit_message>
<xml_diff>
--- a/Estagio-Supervisionado/Relatorio-Equivalencia.docx
+++ b/Estagio-Supervisionado/Relatorio-Equivalencia.docx
@@ -1,13 +1,13 @@
 
 <file path=word/document.xml><?xml version="1.0" encoding="utf-8"?>
-<w:document xmlns:wpc="http://schemas.microsoft.com/office/word/2010/wordprocessingCanvas" xmlns:cx="http://schemas.microsoft.com/office/drawing/2014/chartex" xmlns:cx1="http://schemas.microsoft.com/office/drawing/2015/9/8/chartex" xmlns:cx2="http://schemas.microsoft.com/office/drawing/2015/10/21/chartex" xmlns:cx3="http://schemas.microsoft.com/office/drawing/2016/5/9/chartex" xmlns:cx4="http://schemas.microsoft.com/office/drawing/2016/5/10/chartex" xmlns:cx5="http://schemas.microsoft.com/office/drawing/2016/5/11/chartex" xmlns:cx6="http://schemas.microsoft.com/office/drawing/2016/5/12/chartex" xmlns:cx7="http://schemas.microsoft.com/office/drawing/2016/5/13/chartex" xmlns:cx8="http://schemas.microsoft.com/office/drawing/2016/5/14/chartex" xmlns:mc="http://schemas.openxmlformats.org/markup-compatibility/2006" xmlns:aink="http://schemas.microsoft.com/office/drawing/2016/ink" xmlns:am3d="http://schemas.microsoft.com/office/drawing/2017/model3d" xmlns:o="urn:schemas-microsoft-com:office:office" xmlns:oel="http://schemas.microsoft.com/office/2019/extlst" xmlns:r="http://schemas.openxmlformats.org/officeDocument/2006/relationships" xmlns:m="http://schemas.openxmlformats.org/officeDocument/2006/math" xmlns:v="urn:schemas-microsoft-com:vml" xmlns:wp14="http://schemas.microsoft.com/office/word/2010/wordprocessingDrawing" xmlns:wp="http://schemas.openxmlformats.org/drawingml/2006/wordprocessingDrawing" xmlns:w10="urn:schemas-microsoft-com:office:word" xmlns:w="http://schemas.openxmlformats.org/wordprocessingml/2006/main" xmlns:w14="http://schemas.microsoft.com/office/word/2010/wordml" xmlns:w15="http://schemas.microsoft.com/office/word/2012/wordml" xmlns:w16cex="http://schemas.microsoft.com/office/word/2018/wordml/cex" xmlns:w16cid="http://schemas.microsoft.com/office/word/2016/wordml/cid" xmlns:w16="http://schemas.microsoft.com/office/word/2018/wordml" xmlns:w16du="http://schemas.microsoft.com/office/word/2023/wordml/word16du" xmlns:w16sdtdh="http://schemas.microsoft.com/office/word/2020/wordml/sdtdatahash" xmlns:w16se="http://schemas.microsoft.com/office/word/2015/wordml/symex" xmlns:wpg="http://schemas.microsoft.com/office/word/2010/wordprocessingGroup" xmlns:wpi="http://schemas.microsoft.com/office/word/2010/wordprocessingInk" xmlns:wne="http://schemas.microsoft.com/office/word/2006/wordml" xmlns:wps="http://schemas.microsoft.com/office/word/2010/wordprocessingShape" mc:Ignorable="w14 w15 w16se w16cid w16 w16cex w16sdtdh w16du wp14">
+<w:document xmlns:wpc="http://schemas.microsoft.com/office/word/2010/wordprocessingCanvas" xmlns:cx="http://schemas.microsoft.com/office/drawing/2014/chartex" xmlns:cx1="http://schemas.microsoft.com/office/drawing/2015/9/8/chartex" xmlns:cx2="http://schemas.microsoft.com/office/drawing/2015/10/21/chartex" xmlns:cx3="http://schemas.microsoft.com/office/drawing/2016/5/9/chartex" xmlns:cx4="http://schemas.microsoft.com/office/drawing/2016/5/10/chartex" xmlns:cx5="http://schemas.microsoft.com/office/drawing/2016/5/11/chartex" xmlns:cx6="http://schemas.microsoft.com/office/drawing/2016/5/12/chartex" xmlns:cx7="http://schemas.microsoft.com/office/drawing/2016/5/13/chartex" xmlns:cx8="http://schemas.microsoft.com/office/drawing/2016/5/14/chartex" xmlns:mc="http://schemas.openxmlformats.org/markup-compatibility/2006" xmlns:aink="http://schemas.microsoft.com/office/drawing/2016/ink" xmlns:am3d="http://schemas.microsoft.com/office/drawing/2017/model3d" xmlns:o="urn:schemas-microsoft-com:office:office" xmlns:oel="http://schemas.microsoft.com/office/2019/extlst" xmlns:r="http://schemas.openxmlformats.org/officeDocument/2006/relationships" xmlns:m="http://schemas.openxmlformats.org/officeDocument/2006/math" xmlns:v="urn:schemas-microsoft-com:vml" xmlns:wp14="http://schemas.microsoft.com/office/word/2010/wordprocessingDrawing" xmlns:wp="http://schemas.openxmlformats.org/drawingml/2006/wordprocessingDrawing" xmlns:w10="urn:schemas-microsoft-com:office:word" xmlns:w="http://schemas.openxmlformats.org/wordprocessingml/2006/main" xmlns:w14="http://schemas.microsoft.com/office/word/2010/wordml" xmlns:w15="http://schemas.microsoft.com/office/word/2012/wordml" xmlns:w16cex="http://schemas.microsoft.com/office/word/2018/wordml/cex" xmlns:w16cid="http://schemas.microsoft.com/office/word/2016/wordml/cid" xmlns:w16="http://schemas.microsoft.com/office/word/2018/wordml" xmlns:w16du="http://schemas.microsoft.com/office/word/2023/wordml/word16du" xmlns:w16sdtdh="http://schemas.microsoft.com/office/word/2020/wordml/sdtdatahash" xmlns:w16sdtfl="http://schemas.microsoft.com/office/word/2024/wordml/sdtformatlock" xmlns:w16se="http://schemas.microsoft.com/office/word/2015/wordml/symex" xmlns:wpg="http://schemas.microsoft.com/office/word/2010/wordprocessingGroup" xmlns:wpi="http://schemas.microsoft.com/office/word/2010/wordprocessingInk" xmlns:wne="http://schemas.microsoft.com/office/word/2006/wordml" xmlns:wps="http://schemas.microsoft.com/office/word/2010/wordprocessingShape" mc:Ignorable="w14 w15 w16se w16cid w16 w16cex w16sdtdh w16sdtfl w16du wp14">
   <w:body>
     <w:p>
       <w:pPr>
         <w:spacing w:line="360" w:lineRule="auto"/>
         <w:jc w:val="center"/>
         <w:rPr>
-          <w:rFonts w:ascii="Didot" w:hAnsi="Didot" w:cs="Didot"/>
+          <w:rFonts w:ascii="Times New Roman" w:hAnsi="Times New Roman" w:cs="Times New Roman"/>
           <w:b/>
           <w:bCs/>
           <w:sz w:val="28"/>
@@ -17,33 +17,179 @@
       </w:pPr>
       <w:r>
         <w:rPr>
-          <w:rFonts w:ascii="Didot" w:hAnsi="Didot" w:cs="Didot" w:hint="cs"/>
+          <w:rFonts w:ascii="Times New Roman" w:hAnsi="Times New Roman" w:cs="Times New Roman"/>
           <w:b/>
           <w:bCs/>
           <w:sz w:val="28"/>
           <w:szCs w:val="28"/>
           <w:lang w:val="pt-BR"/>
         </w:rPr>
-        <w:t>UNIVER</w:t>
-      </w:r>
-      <w:r>
-        <w:rPr>
-          <w:rFonts w:ascii="Didot" w:hAnsi="Didot" w:cs="Didot"/>
+        <w:t>UNIVERSIDADE VIRTUAL DO ESTADO DE SÃO PAULO</w:t>
+      </w:r>
+    </w:p>
+    <w:p>
+      <w:pPr>
+        <w:spacing w:line="360" w:lineRule="auto"/>
+        <w:jc w:val="center"/>
+        <w:rPr>
+          <w:rFonts w:ascii="Times New Roman" w:hAnsi="Times New Roman" w:cs="Times New Roman"/>
           <w:b/>
           <w:bCs/>
           <w:sz w:val="28"/>
           <w:szCs w:val="28"/>
           <w:lang w:val="pt-BR"/>
         </w:rPr>
-        <w:t>SIDADE VIRTUAL DO ESTADO DE SÃO PAULO</w:t>
-      </w:r>
-    </w:p>
-    <w:p>
-      <w:pPr>
-        <w:spacing w:line="360" w:lineRule="auto"/>
-        <w:jc w:val="center"/>
-        <w:rPr>
-          <w:rFonts w:ascii="Didot" w:hAnsi="Didot" w:cs="Didot"/>
+      </w:pPr>
+    </w:p>
+    <w:p>
+      <w:pPr>
+        <w:spacing w:line="360" w:lineRule="auto"/>
+        <w:jc w:val="center"/>
+        <w:rPr>
+          <w:rFonts w:ascii="Times New Roman" w:hAnsi="Times New Roman" w:cs="Times New Roman"/>
+          <w:sz w:val="28"/>
+          <w:szCs w:val="28"/>
+          <w:lang w:val="pt-BR"/>
+        </w:rPr>
+      </w:pPr>
+      <w:r>
+        <w:rPr>
+          <w:rFonts w:ascii="Times New Roman" w:hAnsi="Times New Roman" w:cs="Times New Roman"/>
+          <w:sz w:val="28"/>
+          <w:szCs w:val="28"/>
+          <w:lang w:val="pt-BR"/>
+        </w:rPr>
+        <w:t xml:space="preserve">Cintia </w:t>
+      </w:r>
+      <w:proofErr w:type="spellStart"/>
+      <w:r>
+        <w:rPr>
+          <w:rFonts w:ascii="Times New Roman" w:hAnsi="Times New Roman" w:cs="Times New Roman"/>
+          <w:sz w:val="28"/>
+          <w:szCs w:val="28"/>
+          <w:lang w:val="pt-BR"/>
+        </w:rPr>
+        <w:t>Izumi</w:t>
+      </w:r>
+      <w:proofErr w:type="spellEnd"/>
+      <w:r>
+        <w:rPr>
+          <w:rFonts w:ascii="Times New Roman" w:hAnsi="Times New Roman" w:cs="Times New Roman"/>
+          <w:sz w:val="28"/>
+          <w:szCs w:val="28"/>
+          <w:lang w:val="pt-BR"/>
+        </w:rPr>
+        <w:t xml:space="preserve"> Shinoda</w:t>
+      </w:r>
+    </w:p>
+    <w:p>
+      <w:pPr>
+        <w:spacing w:line="360" w:lineRule="auto"/>
+        <w:jc w:val="center"/>
+        <w:rPr>
+          <w:rFonts w:ascii="Times New Roman" w:hAnsi="Times New Roman" w:cs="Times New Roman"/>
+          <w:sz w:val="28"/>
+          <w:szCs w:val="28"/>
+          <w:lang w:val="pt-BR"/>
+        </w:rPr>
+      </w:pPr>
+      <w:r>
+        <w:rPr>
+          <w:rFonts w:ascii="Times New Roman" w:hAnsi="Times New Roman" w:cs="Times New Roman"/>
+          <w:sz w:val="28"/>
+          <w:szCs w:val="28"/>
+          <w:lang w:val="pt-BR"/>
+        </w:rPr>
+        <w:t>Registro Acadêmico: 2210847</w:t>
+      </w:r>
+    </w:p>
+    <w:p>
+      <w:pPr>
+        <w:spacing w:line="360" w:lineRule="auto"/>
+        <w:jc w:val="center"/>
+        <w:rPr>
+          <w:rFonts w:ascii="Times New Roman" w:hAnsi="Times New Roman" w:cs="Times New Roman"/>
+          <w:sz w:val="28"/>
+          <w:szCs w:val="28"/>
+          <w:lang w:val="pt-BR"/>
+        </w:rPr>
+      </w:pPr>
+      <w:r>
+        <w:rPr>
+          <w:rFonts w:ascii="Times New Roman" w:hAnsi="Times New Roman" w:cs="Times New Roman"/>
+          <w:sz w:val="28"/>
+          <w:szCs w:val="28"/>
+          <w:lang w:val="pt-BR"/>
+        </w:rPr>
+        <w:t>Data de Ingresso: 2/2022</w:t>
+      </w:r>
+    </w:p>
+    <w:p>
+      <w:pPr>
+        <w:spacing w:line="360" w:lineRule="auto"/>
+        <w:jc w:val="center"/>
+        <w:rPr>
+          <w:rFonts w:ascii="Times New Roman" w:hAnsi="Times New Roman" w:cs="Times New Roman"/>
+          <w:sz w:val="28"/>
+          <w:szCs w:val="28"/>
+          <w:lang w:val="pt-BR"/>
+        </w:rPr>
+      </w:pPr>
+    </w:p>
+    <w:p>
+      <w:pPr>
+        <w:spacing w:line="360" w:lineRule="auto"/>
+        <w:jc w:val="center"/>
+        <w:rPr>
+          <w:rFonts w:ascii="Times New Roman" w:hAnsi="Times New Roman" w:cs="Times New Roman"/>
+          <w:sz w:val="28"/>
+          <w:szCs w:val="28"/>
+          <w:lang w:val="pt-BR"/>
+        </w:rPr>
+      </w:pPr>
+    </w:p>
+    <w:p>
+      <w:pPr>
+        <w:spacing w:line="360" w:lineRule="auto"/>
+        <w:jc w:val="center"/>
+        <w:rPr>
+          <w:rFonts w:ascii="Times New Roman" w:hAnsi="Times New Roman" w:cs="Times New Roman"/>
+          <w:sz w:val="28"/>
+          <w:szCs w:val="28"/>
+          <w:lang w:val="pt-BR"/>
+        </w:rPr>
+      </w:pPr>
+    </w:p>
+    <w:p>
+      <w:pPr>
+        <w:spacing w:line="360" w:lineRule="auto"/>
+        <w:jc w:val="center"/>
+        <w:rPr>
+          <w:rFonts w:ascii="Times New Roman" w:hAnsi="Times New Roman" w:cs="Times New Roman"/>
+          <w:sz w:val="28"/>
+          <w:szCs w:val="28"/>
+          <w:lang w:val="pt-BR"/>
+        </w:rPr>
+      </w:pPr>
+    </w:p>
+    <w:p>
+      <w:pPr>
+        <w:spacing w:line="360" w:lineRule="auto"/>
+        <w:jc w:val="center"/>
+        <w:rPr>
+          <w:rFonts w:ascii="Times New Roman" w:hAnsi="Times New Roman" w:cs="Times New Roman"/>
+          <w:sz w:val="28"/>
+          <w:szCs w:val="28"/>
+          <w:lang w:val="pt-BR"/>
+        </w:rPr>
+      </w:pPr>
+    </w:p>
+    <w:p>
+      <w:pPr>
+        <w:spacing w:line="360" w:lineRule="auto"/>
+        <w:jc w:val="center"/>
+        <w:rPr>
+          <w:rFonts w:ascii="Times New Roman" w:hAnsi="Times New Roman" w:cs="Times New Roman"/>
           <w:b/>
           <w:bCs/>
           <w:sz w:val="28"/>
@@ -51,256 +197,171 @@
           <w:lang w:val="pt-BR"/>
         </w:rPr>
       </w:pPr>
-    </w:p>
-    <w:p>
-      <w:pPr>
-        <w:spacing w:line="360" w:lineRule="auto"/>
-        <w:jc w:val="center"/>
-        <w:rPr>
-          <w:rFonts w:ascii="Didot" w:hAnsi="Didot" w:cs="Didot"/>
-          <w:sz w:val="28"/>
-          <w:szCs w:val="28"/>
-          <w:lang w:val="pt-BR"/>
-        </w:rPr>
-      </w:pPr>
-      <w:r>
-        <w:rPr>
-          <w:rFonts w:ascii="Didot" w:hAnsi="Didot" w:cs="Didot"/>
-          <w:sz w:val="28"/>
-          <w:szCs w:val="28"/>
-          <w:lang w:val="pt-BR"/>
-        </w:rPr>
-        <w:t xml:space="preserve">Cintia </w:t>
-      </w:r>
-      <w:proofErr w:type="spellStart"/>
-      <w:r>
-        <w:rPr>
-          <w:rFonts w:ascii="Didot" w:hAnsi="Didot" w:cs="Didot"/>
-          <w:sz w:val="28"/>
-          <w:szCs w:val="28"/>
-          <w:lang w:val="pt-BR"/>
-        </w:rPr>
-        <w:t>Izumi</w:t>
-      </w:r>
-      <w:proofErr w:type="spellEnd"/>
-      <w:r>
-        <w:rPr>
-          <w:rFonts w:ascii="Didot" w:hAnsi="Didot" w:cs="Didot"/>
-          <w:sz w:val="28"/>
-          <w:szCs w:val="28"/>
-          <w:lang w:val="pt-BR"/>
-        </w:rPr>
-        <w:t xml:space="preserve"> Shinoda</w:t>
-      </w:r>
-    </w:p>
-    <w:p>
-      <w:pPr>
-        <w:spacing w:line="360" w:lineRule="auto"/>
-        <w:jc w:val="center"/>
-        <w:rPr>
-          <w:rFonts w:ascii="Didot" w:hAnsi="Didot" w:cs="Didot"/>
-          <w:sz w:val="28"/>
-          <w:szCs w:val="28"/>
-          <w:lang w:val="pt-BR"/>
-        </w:rPr>
-      </w:pPr>
-      <w:r>
-        <w:rPr>
-          <w:rFonts w:ascii="Didot" w:hAnsi="Didot" w:cs="Didot"/>
-          <w:sz w:val="28"/>
-          <w:szCs w:val="28"/>
-          <w:lang w:val="pt-BR"/>
-        </w:rPr>
-        <w:t>Registro Acadêmico: 2210847</w:t>
-      </w:r>
-    </w:p>
-    <w:p>
-      <w:pPr>
-        <w:spacing w:line="360" w:lineRule="auto"/>
-        <w:jc w:val="center"/>
-        <w:rPr>
-          <w:rFonts w:ascii="Didot" w:hAnsi="Didot" w:cs="Didot"/>
-          <w:sz w:val="28"/>
-          <w:szCs w:val="28"/>
-          <w:lang w:val="pt-BR"/>
-        </w:rPr>
-      </w:pPr>
-      <w:r>
-        <w:rPr>
-          <w:rFonts w:ascii="Didot" w:hAnsi="Didot" w:cs="Didot"/>
-          <w:sz w:val="28"/>
-          <w:szCs w:val="28"/>
-          <w:lang w:val="pt-BR"/>
-        </w:rPr>
-        <w:t>Data de Ingresso: 2/2022</w:t>
-      </w:r>
-    </w:p>
-    <w:p>
-      <w:pPr>
-        <w:spacing w:line="360" w:lineRule="auto"/>
-        <w:jc w:val="center"/>
-        <w:rPr>
-          <w:rFonts w:ascii="Didot" w:hAnsi="Didot" w:cs="Didot"/>
-          <w:sz w:val="28"/>
-          <w:szCs w:val="28"/>
-          <w:lang w:val="pt-BR"/>
-        </w:rPr>
-      </w:pPr>
-    </w:p>
-    <w:p>
-      <w:pPr>
-        <w:spacing w:line="360" w:lineRule="auto"/>
-        <w:jc w:val="center"/>
-        <w:rPr>
-          <w:rFonts w:ascii="Didot" w:hAnsi="Didot" w:cs="Didot"/>
-          <w:sz w:val="28"/>
-          <w:szCs w:val="28"/>
-          <w:lang w:val="pt-BR"/>
-        </w:rPr>
-      </w:pPr>
-    </w:p>
-    <w:p>
-      <w:pPr>
-        <w:spacing w:line="360" w:lineRule="auto"/>
-        <w:jc w:val="center"/>
-        <w:rPr>
-          <w:rFonts w:ascii="Didot" w:hAnsi="Didot" w:cs="Didot"/>
-          <w:sz w:val="28"/>
-          <w:szCs w:val="28"/>
-          <w:lang w:val="pt-BR"/>
-        </w:rPr>
-      </w:pPr>
-    </w:p>
-    <w:p>
-      <w:pPr>
-        <w:spacing w:line="360" w:lineRule="auto"/>
-        <w:jc w:val="center"/>
-        <w:rPr>
-          <w:rFonts w:ascii="Didot" w:hAnsi="Didot" w:cs="Didot"/>
-          <w:sz w:val="28"/>
-          <w:szCs w:val="28"/>
-          <w:lang w:val="pt-BR"/>
-        </w:rPr>
-      </w:pPr>
-    </w:p>
-    <w:p>
-      <w:pPr>
-        <w:spacing w:line="360" w:lineRule="auto"/>
-        <w:jc w:val="center"/>
-        <w:rPr>
-          <w:rFonts w:ascii="Didot" w:hAnsi="Didot" w:cs="Didot"/>
-          <w:sz w:val="28"/>
-          <w:szCs w:val="28"/>
-          <w:lang w:val="pt-BR"/>
-        </w:rPr>
-      </w:pPr>
-    </w:p>
-    <w:p>
-      <w:pPr>
-        <w:spacing w:line="360" w:lineRule="auto"/>
-        <w:jc w:val="center"/>
-        <w:rPr>
-          <w:rFonts w:ascii="Didot" w:hAnsi="Didot" w:cs="Didot"/>
-          <w:sz w:val="28"/>
-          <w:szCs w:val="28"/>
-          <w:lang w:val="pt-BR"/>
-        </w:rPr>
-      </w:pPr>
-      <w:r>
-        <w:rPr>
-          <w:rFonts w:ascii="Didot" w:hAnsi="Didot" w:cs="Didot"/>
-          <w:sz w:val="28"/>
-          <w:szCs w:val="28"/>
-          <w:lang w:val="pt-BR"/>
-        </w:rPr>
-        <w:t>Aproveitamento Equivalência</w:t>
-      </w:r>
-    </w:p>
-    <w:p>
-      <w:pPr>
-        <w:spacing w:line="360" w:lineRule="auto"/>
-        <w:jc w:val="center"/>
-        <w:rPr>
-          <w:rFonts w:ascii="Didot" w:hAnsi="Didot" w:cs="Didot"/>
-          <w:sz w:val="28"/>
-          <w:szCs w:val="28"/>
-          <w:lang w:val="pt-BR"/>
-        </w:rPr>
-      </w:pPr>
-    </w:p>
-    <w:p>
-      <w:pPr>
-        <w:spacing w:line="360" w:lineRule="auto"/>
-        <w:jc w:val="center"/>
-        <w:rPr>
-          <w:rFonts w:ascii="Didot" w:hAnsi="Didot" w:cs="Didot"/>
-          <w:sz w:val="28"/>
-          <w:szCs w:val="28"/>
-          <w:lang w:val="pt-BR"/>
-        </w:rPr>
-      </w:pPr>
-    </w:p>
-    <w:p>
-      <w:pPr>
-        <w:spacing w:line="360" w:lineRule="auto"/>
-        <w:rPr>
-          <w:rFonts w:ascii="Didot" w:hAnsi="Didot" w:cs="Didot"/>
-          <w:sz w:val="28"/>
-          <w:szCs w:val="28"/>
-          <w:lang w:val="pt-BR"/>
-        </w:rPr>
-      </w:pPr>
-    </w:p>
-    <w:p>
-      <w:pPr>
-        <w:spacing w:line="360" w:lineRule="auto"/>
-        <w:jc w:val="center"/>
-        <w:rPr>
-          <w:rFonts w:ascii="Didot" w:hAnsi="Didot" w:cs="Didot"/>
-          <w:sz w:val="28"/>
-          <w:szCs w:val="28"/>
-          <w:lang w:val="pt-BR"/>
-        </w:rPr>
-      </w:pPr>
-    </w:p>
-    <w:p>
-      <w:pPr>
-        <w:spacing w:line="360" w:lineRule="auto"/>
-        <w:jc w:val="center"/>
-        <w:rPr>
-          <w:rFonts w:ascii="Didot" w:hAnsi="Didot" w:cs="Didot"/>
-          <w:sz w:val="28"/>
-          <w:szCs w:val="28"/>
-          <w:lang w:val="pt-BR"/>
-        </w:rPr>
-      </w:pPr>
-    </w:p>
-    <w:p>
-      <w:pPr>
-        <w:spacing w:line="360" w:lineRule="auto"/>
-        <w:jc w:val="center"/>
-        <w:rPr>
-          <w:rFonts w:ascii="Didot" w:hAnsi="Didot" w:cs="Didot"/>
-          <w:sz w:val="28"/>
-          <w:szCs w:val="28"/>
-          <w:lang w:val="pt-BR"/>
-        </w:rPr>
-      </w:pPr>
-    </w:p>
-    <w:p>
-      <w:pPr>
-        <w:spacing w:line="360" w:lineRule="auto"/>
-        <w:jc w:val="center"/>
-        <w:rPr>
-          <w:rFonts w:ascii="Didot" w:hAnsi="Didot" w:cs="Didot"/>
-          <w:sz w:val="28"/>
-          <w:szCs w:val="28"/>
-          <w:lang w:val="pt-BR"/>
-        </w:rPr>
-      </w:pPr>
-      <w:r>
-        <w:rPr>
-          <w:rFonts w:ascii="Didot" w:hAnsi="Didot" w:cs="Didot"/>
+      <w:r>
+        <w:rPr>
+          <w:rFonts w:ascii="Times New Roman" w:hAnsi="Times New Roman" w:cs="Times New Roman"/>
+          <w:b/>
+          <w:bCs/>
+          <w:sz w:val="28"/>
+          <w:szCs w:val="28"/>
+          <w:lang w:val="pt-BR"/>
+        </w:rPr>
+        <w:t>Relatório de</w:t>
+      </w:r>
+      <w:r>
+        <w:rPr>
+          <w:rFonts w:ascii="Times New Roman" w:hAnsi="Times New Roman" w:cs="Times New Roman"/>
+          <w:b/>
+          <w:bCs/>
+          <w:sz w:val="28"/>
+          <w:szCs w:val="28"/>
+          <w:lang w:val="pt-BR"/>
+        </w:rPr>
+        <w:t xml:space="preserve"> </w:t>
+      </w:r>
+      <w:r>
+        <w:rPr>
+          <w:rFonts w:ascii="Times New Roman" w:hAnsi="Times New Roman" w:cs="Times New Roman"/>
+          <w:b/>
+          <w:bCs/>
+          <w:sz w:val="28"/>
+          <w:szCs w:val="28"/>
+          <w:lang w:val="pt-BR"/>
+        </w:rPr>
+        <w:t>Aproveitamento/</w:t>
+      </w:r>
+      <w:r>
+        <w:rPr>
+          <w:rFonts w:ascii="Times New Roman" w:hAnsi="Times New Roman" w:cs="Times New Roman"/>
+          <w:b/>
+          <w:bCs/>
+          <w:sz w:val="28"/>
+          <w:szCs w:val="28"/>
+          <w:lang w:val="pt-BR"/>
+        </w:rPr>
+        <w:t>Equivalência</w:t>
+      </w:r>
+      <w:r>
+        <w:rPr>
+          <w:rFonts w:ascii="Times New Roman" w:hAnsi="Times New Roman" w:cs="Times New Roman"/>
+          <w:b/>
+          <w:bCs/>
+          <w:sz w:val="28"/>
+          <w:szCs w:val="28"/>
+          <w:lang w:val="pt-BR"/>
+        </w:rPr>
+        <w:t xml:space="preserve"> de Estágio Supervisionado</w:t>
+      </w:r>
+    </w:p>
+    <w:p>
+      <w:pPr>
+        <w:spacing w:line="360" w:lineRule="auto"/>
+        <w:jc w:val="center"/>
+        <w:rPr>
+          <w:rFonts w:ascii="Times New Roman" w:hAnsi="Times New Roman" w:cs="Times New Roman"/>
+          <w:sz w:val="28"/>
+          <w:szCs w:val="28"/>
+          <w:lang w:val="pt-BR"/>
+        </w:rPr>
+      </w:pPr>
+    </w:p>
+    <w:p>
+      <w:pPr>
+        <w:spacing w:line="360" w:lineRule="auto"/>
+        <w:jc w:val="center"/>
+        <w:rPr>
+          <w:rFonts w:ascii="Times New Roman" w:hAnsi="Times New Roman" w:cs="Times New Roman"/>
+          <w:sz w:val="28"/>
+          <w:szCs w:val="28"/>
+          <w:lang w:val="pt-BR"/>
+        </w:rPr>
+      </w:pPr>
+    </w:p>
+    <w:p>
+      <w:pPr>
+        <w:spacing w:line="360" w:lineRule="auto"/>
+        <w:rPr>
+          <w:rFonts w:ascii="Times New Roman" w:hAnsi="Times New Roman" w:cs="Times New Roman"/>
+          <w:sz w:val="28"/>
+          <w:szCs w:val="28"/>
+          <w:lang w:val="pt-BR"/>
+        </w:rPr>
+      </w:pPr>
+    </w:p>
+    <w:p>
+      <w:pPr>
+        <w:spacing w:line="360" w:lineRule="auto"/>
+        <w:jc w:val="center"/>
+        <w:rPr>
+          <w:rFonts w:ascii="Times New Roman" w:hAnsi="Times New Roman" w:cs="Times New Roman"/>
+          <w:sz w:val="28"/>
+          <w:szCs w:val="28"/>
+          <w:lang w:val="pt-BR"/>
+        </w:rPr>
+      </w:pPr>
+    </w:p>
+    <w:p>
+      <w:pPr>
+        <w:spacing w:line="360" w:lineRule="auto"/>
+        <w:jc w:val="center"/>
+        <w:rPr>
+          <w:rFonts w:ascii="Times New Roman" w:hAnsi="Times New Roman" w:cs="Times New Roman"/>
+          <w:sz w:val="28"/>
+          <w:szCs w:val="28"/>
+          <w:lang w:val="pt-BR"/>
+        </w:rPr>
+      </w:pPr>
+    </w:p>
+    <w:p>
+      <w:pPr>
+        <w:spacing w:line="360" w:lineRule="auto"/>
+        <w:jc w:val="center"/>
+        <w:rPr>
+          <w:rFonts w:ascii="Times New Roman" w:hAnsi="Times New Roman" w:cs="Times New Roman"/>
+          <w:sz w:val="28"/>
+          <w:szCs w:val="28"/>
+          <w:lang w:val="pt-BR"/>
+        </w:rPr>
+      </w:pPr>
+    </w:p>
+    <w:p>
+      <w:pPr>
+        <w:spacing w:line="360" w:lineRule="auto"/>
+        <w:jc w:val="center"/>
+        <w:rPr>
+          <w:rFonts w:ascii="Times New Roman" w:hAnsi="Times New Roman" w:cs="Times New Roman"/>
+          <w:sz w:val="28"/>
+          <w:szCs w:val="28"/>
+          <w:lang w:val="pt-BR"/>
+        </w:rPr>
+      </w:pPr>
+    </w:p>
+    <w:p>
+      <w:pPr>
+        <w:spacing w:line="360" w:lineRule="auto"/>
+        <w:jc w:val="center"/>
+        <w:rPr>
+          <w:rFonts w:ascii="Times New Roman" w:hAnsi="Times New Roman" w:cs="Times New Roman"/>
+          <w:sz w:val="28"/>
+          <w:szCs w:val="28"/>
+          <w:lang w:val="pt-BR"/>
+        </w:rPr>
+      </w:pPr>
+    </w:p>
+    <w:p>
+      <w:pPr>
+        <w:spacing w:line="360" w:lineRule="auto"/>
+        <w:jc w:val="center"/>
+        <w:rPr>
+          <w:rFonts w:ascii="Times New Roman" w:hAnsi="Times New Roman" w:cs="Times New Roman"/>
+          <w:sz w:val="28"/>
+          <w:szCs w:val="28"/>
+          <w:lang w:val="pt-BR"/>
+        </w:rPr>
+      </w:pPr>
+      <w:r>
+        <w:rPr>
+          <w:rFonts w:ascii="Times New Roman" w:hAnsi="Times New Roman" w:cs="Times New Roman"/>
           <w:sz w:val="28"/>
           <w:szCs w:val="28"/>
           <w:lang w:val="pt-BR"/>
@@ -313,15 +374,15 @@
         <w:spacing w:line="360" w:lineRule="auto"/>
         <w:jc w:val="center"/>
         <w:rPr>
-          <w:rFonts w:ascii="Didot" w:hAnsi="Didot" w:cs="Didot"/>
-          <w:sz w:val="28"/>
-          <w:szCs w:val="28"/>
-          <w:lang w:val="pt-BR"/>
-        </w:rPr>
-      </w:pPr>
-      <w:r>
-        <w:rPr>
-          <w:rFonts w:ascii="Didot" w:hAnsi="Didot" w:cs="Didot"/>
+          <w:rFonts w:ascii="Times New Roman" w:hAnsi="Times New Roman" w:cs="Times New Roman"/>
+          <w:sz w:val="28"/>
+          <w:szCs w:val="28"/>
+          <w:lang w:val="pt-BR"/>
+        </w:rPr>
+      </w:pPr>
+      <w:r>
+        <w:rPr>
+          <w:rFonts w:ascii="Times New Roman" w:hAnsi="Times New Roman" w:cs="Times New Roman"/>
           <w:sz w:val="28"/>
           <w:szCs w:val="28"/>
           <w:lang w:val="pt-BR"/>
@@ -334,15 +395,19 @@
         <w:spacing w:line="360" w:lineRule="auto"/>
         <w:jc w:val="center"/>
         <w:rPr>
-          <w:rFonts w:ascii="Didot" w:hAnsi="Didot" w:cs="Didot"/>
-          <w:sz w:val="28"/>
-          <w:szCs w:val="28"/>
-          <w:lang w:val="pt-BR"/>
-        </w:rPr>
-      </w:pPr>
-      <w:r>
-        <w:rPr>
-          <w:rFonts w:ascii="Didot" w:hAnsi="Didot" w:cs="Didot"/>
+          <w:rFonts w:ascii="Times New Roman" w:hAnsi="Times New Roman" w:cs="Times New Roman"/>
+          <w:b/>
+          <w:bCs/>
+          <w:sz w:val="28"/>
+          <w:szCs w:val="28"/>
+          <w:lang w:val="pt-BR"/>
+        </w:rPr>
+      </w:pPr>
+      <w:r>
+        <w:rPr>
+          <w:rFonts w:ascii="Times New Roman" w:hAnsi="Times New Roman" w:cs="Times New Roman"/>
+          <w:b/>
+          <w:bCs/>
           <w:sz w:val="28"/>
           <w:szCs w:val="28"/>
           <w:lang w:val="pt-BR"/>
@@ -356,85 +421,85 @@
         <w:spacing w:line="360" w:lineRule="auto"/>
         <w:jc w:val="center"/>
         <w:rPr>
-          <w:rFonts w:ascii="Didot" w:hAnsi="Didot" w:cs="Didot"/>
-          <w:sz w:val="28"/>
-          <w:szCs w:val="28"/>
-          <w:lang w:val="pt-BR"/>
-        </w:rPr>
-      </w:pPr>
-    </w:p>
-    <w:p>
-      <w:pPr>
-        <w:spacing w:line="360" w:lineRule="auto"/>
-        <w:jc w:val="center"/>
-        <w:rPr>
-          <w:rFonts w:ascii="Didot" w:hAnsi="Didot" w:cs="Didot"/>
-          <w:sz w:val="28"/>
-          <w:szCs w:val="28"/>
-          <w:lang w:val="pt-BR"/>
-        </w:rPr>
-      </w:pPr>
-    </w:p>
-    <w:p>
-      <w:pPr>
-        <w:spacing w:line="360" w:lineRule="auto"/>
-        <w:jc w:val="center"/>
-        <w:rPr>
-          <w:rFonts w:ascii="Didot" w:hAnsi="Didot" w:cs="Didot"/>
-          <w:sz w:val="28"/>
-          <w:szCs w:val="28"/>
-          <w:lang w:val="pt-BR"/>
-        </w:rPr>
-      </w:pPr>
-    </w:p>
-    <w:p>
-      <w:pPr>
-        <w:spacing w:line="360" w:lineRule="auto"/>
-        <w:jc w:val="center"/>
-        <w:rPr>
-          <w:rFonts w:ascii="Didot" w:hAnsi="Didot" w:cs="Didot"/>
-          <w:sz w:val="28"/>
-          <w:szCs w:val="28"/>
-          <w:lang w:val="pt-BR"/>
-        </w:rPr>
-      </w:pPr>
-      <w:r>
-        <w:rPr>
-          <w:rFonts w:ascii="Didot" w:hAnsi="Didot" w:cs="Didot"/>
-          <w:sz w:val="28"/>
-          <w:szCs w:val="28"/>
-          <w:lang w:val="pt-BR"/>
-        </w:rPr>
-        <w:t>Aproveitamento / Equivalência</w:t>
-      </w:r>
-    </w:p>
-    <w:p>
-      <w:pPr>
-        <w:spacing w:line="360" w:lineRule="auto"/>
-        <w:rPr>
-          <w:rFonts w:ascii="Didot" w:hAnsi="Didot" w:cs="Didot"/>
-          <w:sz w:val="28"/>
-          <w:szCs w:val="28"/>
-          <w:lang w:val="pt-BR"/>
-        </w:rPr>
-      </w:pPr>
-    </w:p>
-    <w:p>
-      <w:pPr>
-        <w:spacing w:line="360" w:lineRule="auto"/>
-        <w:rPr>
-          <w:rFonts w:ascii="Didot" w:hAnsi="Didot" w:cs="Didot"/>
-          <w:sz w:val="28"/>
-          <w:szCs w:val="28"/>
-          <w:lang w:val="pt-BR"/>
-        </w:rPr>
-      </w:pPr>
-    </w:p>
-    <w:p>
-      <w:pPr>
-        <w:spacing w:line="360" w:lineRule="auto"/>
-        <w:rPr>
-          <w:rFonts w:ascii="Didot" w:hAnsi="Didot" w:cs="Didot"/>
+          <w:rFonts w:ascii="Times New Roman" w:hAnsi="Times New Roman" w:cs="Times New Roman"/>
+          <w:sz w:val="28"/>
+          <w:szCs w:val="28"/>
+          <w:lang w:val="pt-BR"/>
+        </w:rPr>
+      </w:pPr>
+    </w:p>
+    <w:p>
+      <w:pPr>
+        <w:spacing w:line="360" w:lineRule="auto"/>
+        <w:jc w:val="center"/>
+        <w:rPr>
+          <w:rFonts w:ascii="Times New Roman" w:hAnsi="Times New Roman" w:cs="Times New Roman"/>
+          <w:sz w:val="28"/>
+          <w:szCs w:val="28"/>
+          <w:lang w:val="pt-BR"/>
+        </w:rPr>
+      </w:pPr>
+    </w:p>
+    <w:p>
+      <w:pPr>
+        <w:spacing w:line="360" w:lineRule="auto"/>
+        <w:jc w:val="center"/>
+        <w:rPr>
+          <w:rFonts w:ascii="Times New Roman" w:hAnsi="Times New Roman" w:cs="Times New Roman"/>
+          <w:sz w:val="28"/>
+          <w:szCs w:val="28"/>
+          <w:lang w:val="pt-BR"/>
+        </w:rPr>
+      </w:pPr>
+    </w:p>
+    <w:p>
+      <w:pPr>
+        <w:spacing w:line="360" w:lineRule="auto"/>
+        <w:jc w:val="center"/>
+        <w:rPr>
+          <w:rFonts w:ascii="Times New Roman" w:hAnsi="Times New Roman" w:cs="Times New Roman"/>
+          <w:sz w:val="28"/>
+          <w:szCs w:val="28"/>
+          <w:lang w:val="pt-BR"/>
+        </w:rPr>
+      </w:pPr>
+      <w:r>
+        <w:rPr>
+          <w:rFonts w:ascii="Times New Roman" w:hAnsi="Times New Roman" w:cs="Times New Roman"/>
+          <w:sz w:val="28"/>
+          <w:szCs w:val="28"/>
+          <w:lang w:val="pt-BR"/>
+        </w:rPr>
+        <w:t>Relatório de Aproveitamento/Equivalência de Estágio Supervisionado</w:t>
+      </w:r>
+    </w:p>
+    <w:p>
+      <w:pPr>
+        <w:spacing w:line="360" w:lineRule="auto"/>
+        <w:rPr>
+          <w:rFonts w:ascii="Times New Roman" w:hAnsi="Times New Roman" w:cs="Times New Roman"/>
+          <w:sz w:val="28"/>
+          <w:szCs w:val="28"/>
+          <w:lang w:val="pt-BR"/>
+        </w:rPr>
+      </w:pPr>
+    </w:p>
+    <w:p>
+      <w:pPr>
+        <w:spacing w:line="360" w:lineRule="auto"/>
+        <w:rPr>
+          <w:rFonts w:ascii="Times New Roman" w:hAnsi="Times New Roman" w:cs="Times New Roman"/>
+          <w:sz w:val="28"/>
+          <w:szCs w:val="28"/>
+          <w:lang w:val="pt-BR"/>
+        </w:rPr>
+      </w:pPr>
+    </w:p>
+    <w:p>
+      <w:pPr>
+        <w:spacing w:line="360" w:lineRule="auto"/>
+        <w:rPr>
+          <w:rFonts w:ascii="Times New Roman" w:hAnsi="Times New Roman" w:cs="Times New Roman"/>
           <w:sz w:val="28"/>
           <w:szCs w:val="28"/>
           <w:lang w:val="pt-BR"/>
@@ -456,8 +521,8 @@
         <w:tblLook w:val="04A0" w:firstRow="1" w:lastRow="0" w:firstColumn="1" w:lastColumn="0" w:noHBand="0" w:noVBand="1"/>
       </w:tblPr>
       <w:tblGrid>
-        <w:gridCol w:w="4675"/>
-        <w:gridCol w:w="4675"/>
+        <w:gridCol w:w="4256"/>
+        <w:gridCol w:w="4526"/>
       </w:tblGrid>
       <w:tr>
         <w:tc>
@@ -468,7 +533,7 @@
             <w:pPr>
               <w:spacing w:line="360" w:lineRule="auto"/>
               <w:rPr>
-                <w:rFonts w:ascii="Didot" w:hAnsi="Didot" w:cs="Didot"/>
+                <w:rFonts w:ascii="Times New Roman" w:hAnsi="Times New Roman" w:cs="Times New Roman"/>
                 <w:sz w:val="28"/>
                 <w:szCs w:val="28"/>
                 <w:lang w:val="pt-BR"/>
@@ -485,13 +550,13 @@
               <w:spacing w:line="360" w:lineRule="auto"/>
               <w:jc w:val="both"/>
               <w:rPr>
-                <w:rFonts w:ascii="Didot" w:hAnsi="Didot" w:cs="Didot" w:hint="cs"/>
+                <w:rFonts w:ascii="Times New Roman" w:hAnsi="Times New Roman" w:cs="Times New Roman"/>
                 <w:lang w:val="pt-BR"/>
               </w:rPr>
             </w:pPr>
             <w:r>
               <w:rPr>
-                <w:rFonts w:ascii="Didot" w:hAnsi="Didot" w:cs="Didot"/>
+                <w:rFonts w:ascii="Times New Roman" w:hAnsi="Times New Roman" w:cs="Times New Roman"/>
                 <w:lang w:val="pt-BR"/>
               </w:rPr>
               <w:t>Relatório apresentado para Aproveitamento/Equivalência do Estágio Obrigatório do Bacharelado em Ciência de Dados da Universidade Virtual do Estado de São Paulo</w:t>
@@ -501,7 +566,7 @@
             <w:pPr>
               <w:spacing w:line="360" w:lineRule="auto"/>
               <w:rPr>
-                <w:rFonts w:ascii="Didot" w:hAnsi="Didot" w:cs="Didot"/>
+                <w:rFonts w:ascii="Times New Roman" w:hAnsi="Times New Roman" w:cs="Times New Roman"/>
                 <w:sz w:val="28"/>
                 <w:szCs w:val="28"/>
                 <w:lang w:val="pt-BR"/>
@@ -515,7 +580,7 @@
       <w:pPr>
         <w:spacing w:line="360" w:lineRule="auto"/>
         <w:rPr>
-          <w:rFonts w:ascii="Didot" w:hAnsi="Didot" w:cs="Didot"/>
+          <w:rFonts w:ascii="Times New Roman" w:hAnsi="Times New Roman" w:cs="Times New Roman"/>
           <w:sz w:val="28"/>
           <w:szCs w:val="28"/>
           <w:lang w:val="pt-BR"/>
@@ -527,7 +592,7 @@
         <w:spacing w:line="360" w:lineRule="auto"/>
         <w:jc w:val="right"/>
         <w:rPr>
-          <w:rFonts w:ascii="Didot" w:hAnsi="Didot" w:cs="Didot"/>
+          <w:rFonts w:ascii="Times New Roman" w:hAnsi="Times New Roman" w:cs="Times New Roman"/>
           <w:lang w:val="pt-BR"/>
         </w:rPr>
       </w:pPr>
@@ -537,7 +602,7 @@
         <w:spacing w:line="360" w:lineRule="auto"/>
         <w:jc w:val="right"/>
         <w:rPr>
-          <w:rFonts w:ascii="Didot" w:hAnsi="Didot" w:cs="Didot"/>
+          <w:rFonts w:ascii="Times New Roman" w:hAnsi="Times New Roman" w:cs="Times New Roman"/>
           <w:lang w:val="pt-BR"/>
         </w:rPr>
       </w:pPr>
@@ -547,7 +612,7 @@
         <w:spacing w:line="360" w:lineRule="auto"/>
         <w:jc w:val="right"/>
         <w:rPr>
-          <w:rFonts w:ascii="Didot" w:hAnsi="Didot" w:cs="Didot"/>
+          <w:rFonts w:ascii="Times New Roman" w:hAnsi="Times New Roman" w:cs="Times New Roman"/>
           <w:lang w:val="pt-BR"/>
         </w:rPr>
       </w:pPr>
@@ -557,23 +622,33 @@
         <w:spacing w:line="360" w:lineRule="auto"/>
         <w:jc w:val="right"/>
         <w:rPr>
-          <w:rFonts w:ascii="Didot" w:hAnsi="Didot" w:cs="Didot"/>
-          <w:lang w:val="pt-BR"/>
-        </w:rPr>
-      </w:pPr>
-    </w:p>
-    <w:p>
-      <w:pPr>
-        <w:spacing w:line="360" w:lineRule="auto"/>
-        <w:jc w:val="center"/>
-        <w:rPr>
-          <w:rFonts w:ascii="Didot" w:hAnsi="Didot" w:cs="Didot"/>
-          <w:lang w:val="pt-BR"/>
-        </w:rPr>
-      </w:pPr>
-      <w:r>
-        <w:rPr>
-          <w:rFonts w:ascii="Didot" w:hAnsi="Didot" w:cs="Didot"/>
+          <w:rFonts w:ascii="Times New Roman" w:hAnsi="Times New Roman" w:cs="Times New Roman"/>
+          <w:lang w:val="pt-BR"/>
+        </w:rPr>
+      </w:pPr>
+    </w:p>
+    <w:p>
+      <w:pPr>
+        <w:spacing w:line="360" w:lineRule="auto"/>
+        <w:jc w:val="right"/>
+        <w:rPr>
+          <w:rFonts w:ascii="Times New Roman" w:hAnsi="Times New Roman" w:cs="Times New Roman"/>
+          <w:lang w:val="pt-BR"/>
+        </w:rPr>
+      </w:pPr>
+    </w:p>
+    <w:p>
+      <w:pPr>
+        <w:spacing w:line="360" w:lineRule="auto"/>
+        <w:jc w:val="center"/>
+        <w:rPr>
+          <w:rFonts w:ascii="Times New Roman" w:hAnsi="Times New Roman" w:cs="Times New Roman"/>
+          <w:lang w:val="pt-BR"/>
+        </w:rPr>
+      </w:pPr>
+      <w:r>
+        <w:rPr>
+          <w:rFonts w:ascii="Times New Roman" w:hAnsi="Times New Roman" w:cs="Times New Roman"/>
           <w:lang w:val="pt-BR"/>
         </w:rPr>
         <w:t>São Paulo – SP</w:t>
@@ -584,13 +659,13 @@
         <w:spacing w:line="360" w:lineRule="auto"/>
         <w:jc w:val="center"/>
         <w:rPr>
-          <w:rFonts w:ascii="Didot" w:hAnsi="Didot" w:cs="Didot"/>
-          <w:lang w:val="pt-BR"/>
-        </w:rPr>
-      </w:pPr>
-      <w:r>
-        <w:rPr>
-          <w:rFonts w:ascii="Didot" w:hAnsi="Didot" w:cs="Didot"/>
+          <w:rFonts w:ascii="Times New Roman" w:hAnsi="Times New Roman" w:cs="Times New Roman"/>
+          <w:lang w:val="pt-BR"/>
+        </w:rPr>
+      </w:pPr>
+      <w:r>
+        <w:rPr>
+          <w:rFonts w:ascii="Times New Roman" w:hAnsi="Times New Roman" w:cs="Times New Roman"/>
           <w:lang w:val="pt-BR"/>
         </w:rPr>
         <w:t>2025</w:t>
@@ -601,13 +676,33 @@
         <w:spacing w:line="360" w:lineRule="auto"/>
         <w:jc w:val="center"/>
         <w:rPr>
-          <w:rFonts w:ascii="Didot" w:hAnsi="Didot" w:cs="Didot"/>
-          <w:lang w:val="pt-BR"/>
-        </w:rPr>
-      </w:pPr>
-      <w:r>
-        <w:rPr>
-          <w:rFonts w:ascii="Didot" w:hAnsi="Didot" w:cs="Didot"/>
+          <w:rFonts w:ascii="Times New Roman" w:hAnsi="Times New Roman" w:cs="Times New Roman"/>
+          <w:lang w:val="pt-BR"/>
+        </w:rPr>
+      </w:pPr>
+    </w:p>
+    <w:p>
+      <w:pPr>
+        <w:spacing w:line="360" w:lineRule="auto"/>
+        <w:jc w:val="center"/>
+        <w:rPr>
+          <w:rFonts w:ascii="Times New Roman" w:hAnsi="Times New Roman" w:cs="Times New Roman"/>
+          <w:lang w:val="pt-BR"/>
+        </w:rPr>
+      </w:pPr>
+    </w:p>
+    <w:p>
+      <w:pPr>
+        <w:spacing w:line="360" w:lineRule="auto"/>
+        <w:jc w:val="center"/>
+        <w:rPr>
+          <w:rFonts w:ascii="Times New Roman" w:hAnsi="Times New Roman" w:cs="Times New Roman"/>
+          <w:lang w:val="pt-BR"/>
+        </w:rPr>
+      </w:pPr>
+      <w:r>
+        <w:rPr>
+          <w:rFonts w:ascii="Times New Roman" w:hAnsi="Times New Roman" w:cs="Times New Roman"/>
           <w:lang w:val="pt-BR"/>
         </w:rPr>
         <w:lastRenderedPageBreak/>
@@ -618,193 +713,220 @@
       <w:pPr>
         <w:spacing w:line="360" w:lineRule="auto"/>
         <w:rPr>
-          <w:rFonts w:ascii="Didot" w:hAnsi="Didot" w:cs="Didot"/>
-          <w:lang w:val="pt-BR"/>
-        </w:rPr>
-      </w:pPr>
-    </w:p>
-    <w:p>
-      <w:pPr>
-        <w:spacing w:line="360" w:lineRule="auto"/>
-        <w:rPr>
-          <w:rFonts w:ascii="Didot" w:hAnsi="Didot" w:cs="Didot"/>
-          <w:lang w:val="pt-BR"/>
-        </w:rPr>
-      </w:pPr>
-    </w:p>
-    <w:p>
-      <w:pPr>
-        <w:spacing w:line="360" w:lineRule="auto"/>
-        <w:rPr>
-          <w:rFonts w:ascii="Didot" w:hAnsi="Didot" w:cs="Didot"/>
-          <w:lang w:val="pt-BR"/>
-        </w:rPr>
-      </w:pPr>
-    </w:p>
-    <w:p>
-      <w:pPr>
-        <w:spacing w:line="360" w:lineRule="auto"/>
-        <w:rPr>
-          <w:rFonts w:ascii="Didot" w:hAnsi="Didot" w:cs="Didot"/>
-          <w:lang w:val="pt-BR"/>
-        </w:rPr>
-      </w:pPr>
-    </w:p>
-    <w:p>
-      <w:pPr>
-        <w:spacing w:line="360" w:lineRule="auto"/>
-        <w:rPr>
-          <w:rFonts w:ascii="Didot" w:hAnsi="Didot" w:cs="Didot"/>
-          <w:lang w:val="pt-BR"/>
-        </w:rPr>
-      </w:pPr>
-    </w:p>
-    <w:p>
-      <w:pPr>
-        <w:spacing w:line="360" w:lineRule="auto"/>
-        <w:rPr>
-          <w:rFonts w:ascii="Didot" w:hAnsi="Didot" w:cs="Didot"/>
-          <w:lang w:val="pt-BR"/>
-        </w:rPr>
-      </w:pPr>
-    </w:p>
-    <w:p>
-      <w:pPr>
-        <w:spacing w:line="360" w:lineRule="auto"/>
-        <w:rPr>
-          <w:rFonts w:ascii="Didot" w:hAnsi="Didot" w:cs="Didot"/>
-          <w:lang w:val="pt-BR"/>
-        </w:rPr>
-      </w:pPr>
-    </w:p>
-    <w:p>
-      <w:pPr>
-        <w:spacing w:line="360" w:lineRule="auto"/>
-        <w:rPr>
-          <w:rFonts w:ascii="Didot" w:hAnsi="Didot" w:cs="Didot"/>
-          <w:lang w:val="pt-BR"/>
-        </w:rPr>
-      </w:pPr>
-    </w:p>
-    <w:p>
-      <w:pPr>
-        <w:spacing w:line="360" w:lineRule="auto"/>
-        <w:rPr>
-          <w:rFonts w:ascii="Didot" w:hAnsi="Didot" w:cs="Didot"/>
-          <w:lang w:val="pt-BR"/>
-        </w:rPr>
-      </w:pPr>
-    </w:p>
-    <w:p>
-      <w:pPr>
-        <w:spacing w:line="360" w:lineRule="auto"/>
-        <w:rPr>
-          <w:rFonts w:ascii="Didot" w:hAnsi="Didot" w:cs="Didot"/>
-          <w:lang w:val="pt-BR"/>
-        </w:rPr>
-      </w:pPr>
-    </w:p>
-    <w:p>
-      <w:pPr>
-        <w:spacing w:line="360" w:lineRule="auto"/>
-        <w:rPr>
-          <w:rFonts w:ascii="Didot" w:hAnsi="Didot" w:cs="Didot"/>
-          <w:lang w:val="pt-BR"/>
-        </w:rPr>
-      </w:pPr>
-    </w:p>
-    <w:p>
-      <w:pPr>
-        <w:spacing w:line="360" w:lineRule="auto"/>
-        <w:rPr>
-          <w:rFonts w:ascii="Didot" w:hAnsi="Didot" w:cs="Didot"/>
-          <w:lang w:val="pt-BR"/>
-        </w:rPr>
-      </w:pPr>
-    </w:p>
-    <w:p>
-      <w:pPr>
-        <w:spacing w:line="360" w:lineRule="auto"/>
-        <w:rPr>
-          <w:rFonts w:ascii="Didot" w:hAnsi="Didot" w:cs="Didot"/>
-          <w:lang w:val="pt-BR"/>
-        </w:rPr>
-      </w:pPr>
-    </w:p>
-    <w:p>
-      <w:pPr>
-        <w:spacing w:line="360" w:lineRule="auto"/>
-        <w:rPr>
-          <w:rFonts w:ascii="Didot" w:hAnsi="Didot" w:cs="Didot"/>
-          <w:lang w:val="pt-BR"/>
-        </w:rPr>
-      </w:pPr>
-    </w:p>
-    <w:p>
-      <w:pPr>
-        <w:spacing w:line="360" w:lineRule="auto"/>
-        <w:rPr>
-          <w:rFonts w:ascii="Didot" w:hAnsi="Didot" w:cs="Didot"/>
-          <w:lang w:val="pt-BR"/>
-        </w:rPr>
-      </w:pPr>
-    </w:p>
-    <w:p>
-      <w:pPr>
-        <w:spacing w:line="360" w:lineRule="auto"/>
-        <w:rPr>
-          <w:rFonts w:ascii="Didot" w:hAnsi="Didot" w:cs="Didot"/>
-          <w:lang w:val="pt-BR"/>
-        </w:rPr>
-      </w:pPr>
-    </w:p>
-    <w:p>
-      <w:pPr>
-        <w:spacing w:line="360" w:lineRule="auto"/>
-        <w:rPr>
-          <w:rFonts w:ascii="Didot" w:hAnsi="Didot" w:cs="Didot"/>
-          <w:lang w:val="pt-BR"/>
-        </w:rPr>
-      </w:pPr>
-    </w:p>
-    <w:p>
-      <w:pPr>
-        <w:spacing w:line="360" w:lineRule="auto"/>
-        <w:rPr>
-          <w:rFonts w:ascii="Didot" w:hAnsi="Didot" w:cs="Didot"/>
-          <w:lang w:val="pt-BR"/>
-        </w:rPr>
-      </w:pPr>
-    </w:p>
-    <w:p>
-      <w:pPr>
-        <w:spacing w:line="360" w:lineRule="auto"/>
-        <w:rPr>
-          <w:rFonts w:ascii="Didot" w:hAnsi="Didot" w:cs="Didot"/>
-          <w:lang w:val="pt-BR"/>
-        </w:rPr>
-      </w:pPr>
-    </w:p>
-    <w:p>
-      <w:pPr>
-        <w:spacing w:line="360" w:lineRule="auto"/>
-        <w:rPr>
-          <w:rFonts w:ascii="Didot" w:hAnsi="Didot" w:cs="Didot"/>
-          <w:lang w:val="pt-BR"/>
-        </w:rPr>
-      </w:pPr>
-    </w:p>
-    <w:p>
-      <w:pPr>
-        <w:spacing w:line="360" w:lineRule="auto"/>
-        <w:rPr>
-          <w:rFonts w:ascii="Didot" w:hAnsi="Didot" w:cs="Didot"/>
-          <w:lang w:val="pt-BR"/>
-        </w:rPr>
-      </w:pPr>
-      <w:r>
-        <w:rPr>
-          <w:rFonts w:ascii="Didot" w:hAnsi="Didot" w:cs="Didot"/>
+          <w:rFonts w:ascii="Times New Roman" w:hAnsi="Times New Roman" w:cs="Times New Roman"/>
+          <w:lang w:val="pt-BR"/>
+        </w:rPr>
+      </w:pPr>
+    </w:p>
+    <w:p>
+      <w:pPr>
+        <w:spacing w:line="360" w:lineRule="auto"/>
+        <w:rPr>
+          <w:rFonts w:ascii="Times New Roman" w:hAnsi="Times New Roman" w:cs="Times New Roman"/>
+          <w:lang w:val="pt-BR"/>
+        </w:rPr>
+      </w:pPr>
+    </w:p>
+    <w:p>
+      <w:pPr>
+        <w:spacing w:line="360" w:lineRule="auto"/>
+        <w:rPr>
+          <w:rFonts w:ascii="Times New Roman" w:hAnsi="Times New Roman" w:cs="Times New Roman"/>
+          <w:lang w:val="pt-BR"/>
+        </w:rPr>
+      </w:pPr>
+    </w:p>
+    <w:p>
+      <w:pPr>
+        <w:spacing w:line="360" w:lineRule="auto"/>
+        <w:rPr>
+          <w:rFonts w:ascii="Times New Roman" w:hAnsi="Times New Roman" w:cs="Times New Roman"/>
+          <w:lang w:val="pt-BR"/>
+        </w:rPr>
+      </w:pPr>
+    </w:p>
+    <w:p>
+      <w:pPr>
+        <w:spacing w:line="360" w:lineRule="auto"/>
+        <w:rPr>
+          <w:rFonts w:ascii="Times New Roman" w:hAnsi="Times New Roman" w:cs="Times New Roman"/>
+          <w:lang w:val="pt-BR"/>
+        </w:rPr>
+      </w:pPr>
+    </w:p>
+    <w:p>
+      <w:pPr>
+        <w:spacing w:line="360" w:lineRule="auto"/>
+        <w:rPr>
+          <w:rFonts w:ascii="Times New Roman" w:hAnsi="Times New Roman" w:cs="Times New Roman"/>
+          <w:lang w:val="pt-BR"/>
+        </w:rPr>
+      </w:pPr>
+    </w:p>
+    <w:p>
+      <w:pPr>
+        <w:spacing w:line="360" w:lineRule="auto"/>
+        <w:rPr>
+          <w:rFonts w:ascii="Times New Roman" w:hAnsi="Times New Roman" w:cs="Times New Roman"/>
+          <w:lang w:val="pt-BR"/>
+        </w:rPr>
+      </w:pPr>
+    </w:p>
+    <w:p>
+      <w:pPr>
+        <w:spacing w:line="360" w:lineRule="auto"/>
+        <w:rPr>
+          <w:rFonts w:ascii="Times New Roman" w:hAnsi="Times New Roman" w:cs="Times New Roman"/>
+          <w:lang w:val="pt-BR"/>
+        </w:rPr>
+      </w:pPr>
+    </w:p>
+    <w:p>
+      <w:pPr>
+        <w:spacing w:line="360" w:lineRule="auto"/>
+        <w:rPr>
+          <w:rFonts w:ascii="Times New Roman" w:hAnsi="Times New Roman" w:cs="Times New Roman"/>
+          <w:lang w:val="pt-BR"/>
+        </w:rPr>
+      </w:pPr>
+    </w:p>
+    <w:p>
+      <w:pPr>
+        <w:spacing w:line="360" w:lineRule="auto"/>
+        <w:rPr>
+          <w:rFonts w:ascii="Times New Roman" w:hAnsi="Times New Roman" w:cs="Times New Roman"/>
+          <w:lang w:val="pt-BR"/>
+        </w:rPr>
+      </w:pPr>
+    </w:p>
+    <w:p>
+      <w:pPr>
+        <w:spacing w:line="360" w:lineRule="auto"/>
+        <w:rPr>
+          <w:rFonts w:ascii="Times New Roman" w:hAnsi="Times New Roman" w:cs="Times New Roman"/>
+          <w:lang w:val="pt-BR"/>
+        </w:rPr>
+      </w:pPr>
+    </w:p>
+    <w:p>
+      <w:pPr>
+        <w:spacing w:line="360" w:lineRule="auto"/>
+        <w:rPr>
+          <w:rFonts w:ascii="Times New Roman" w:hAnsi="Times New Roman" w:cs="Times New Roman"/>
+          <w:lang w:val="pt-BR"/>
+        </w:rPr>
+      </w:pPr>
+    </w:p>
+    <w:p>
+      <w:pPr>
+        <w:spacing w:line="360" w:lineRule="auto"/>
+        <w:rPr>
+          <w:rFonts w:ascii="Times New Roman" w:hAnsi="Times New Roman" w:cs="Times New Roman"/>
+          <w:lang w:val="pt-BR"/>
+        </w:rPr>
+      </w:pPr>
+    </w:p>
+    <w:p>
+      <w:pPr>
+        <w:spacing w:line="360" w:lineRule="auto"/>
+        <w:rPr>
+          <w:rFonts w:ascii="Times New Roman" w:hAnsi="Times New Roman" w:cs="Times New Roman"/>
+          <w:lang w:val="pt-BR"/>
+        </w:rPr>
+      </w:pPr>
+    </w:p>
+    <w:p>
+      <w:pPr>
+        <w:spacing w:line="360" w:lineRule="auto"/>
+        <w:rPr>
+          <w:rFonts w:ascii="Times New Roman" w:hAnsi="Times New Roman" w:cs="Times New Roman"/>
+          <w:lang w:val="pt-BR"/>
+        </w:rPr>
+      </w:pPr>
+    </w:p>
+    <w:p>
+      <w:pPr>
+        <w:spacing w:line="360" w:lineRule="auto"/>
+        <w:rPr>
+          <w:rFonts w:ascii="Times New Roman" w:hAnsi="Times New Roman" w:cs="Times New Roman"/>
+          <w:lang w:val="pt-BR"/>
+        </w:rPr>
+      </w:pPr>
+    </w:p>
+    <w:p>
+      <w:pPr>
+        <w:spacing w:line="360" w:lineRule="auto"/>
+        <w:rPr>
+          <w:rFonts w:ascii="Times New Roman" w:hAnsi="Times New Roman" w:cs="Times New Roman"/>
+          <w:lang w:val="pt-BR"/>
+        </w:rPr>
+      </w:pPr>
+    </w:p>
+    <w:p>
+      <w:pPr>
+        <w:spacing w:line="360" w:lineRule="auto"/>
+        <w:rPr>
+          <w:rFonts w:ascii="Times New Roman" w:hAnsi="Times New Roman" w:cs="Times New Roman"/>
+          <w:lang w:val="pt-BR"/>
+        </w:rPr>
+      </w:pPr>
+    </w:p>
+    <w:p>
+      <w:pPr>
+        <w:spacing w:line="360" w:lineRule="auto"/>
+        <w:rPr>
+          <w:rFonts w:ascii="Times New Roman" w:hAnsi="Times New Roman" w:cs="Times New Roman"/>
+          <w:lang w:val="pt-BR"/>
+        </w:rPr>
+      </w:pPr>
+    </w:p>
+    <w:p>
+      <w:pPr>
+        <w:spacing w:line="360" w:lineRule="auto"/>
+        <w:rPr>
+          <w:rFonts w:ascii="Times New Roman" w:hAnsi="Times New Roman" w:cs="Times New Roman"/>
+          <w:lang w:val="pt-BR"/>
+        </w:rPr>
+      </w:pPr>
+    </w:p>
+    <w:p>
+      <w:pPr>
+        <w:spacing w:line="360" w:lineRule="auto"/>
+        <w:rPr>
+          <w:rFonts w:ascii="Times New Roman" w:hAnsi="Times New Roman" w:cs="Times New Roman"/>
+          <w:lang w:val="pt-BR"/>
+        </w:rPr>
+      </w:pPr>
+    </w:p>
+    <w:p>
+      <w:pPr>
+        <w:spacing w:line="360" w:lineRule="auto"/>
+        <w:rPr>
+          <w:rFonts w:ascii="Times New Roman" w:hAnsi="Times New Roman" w:cs="Times New Roman"/>
+          <w:lang w:val="pt-BR"/>
+        </w:rPr>
+      </w:pPr>
+    </w:p>
+    <w:p>
+      <w:pPr>
+        <w:spacing w:line="360" w:lineRule="auto"/>
+        <w:rPr>
+          <w:rFonts w:ascii="Times New Roman" w:hAnsi="Times New Roman" w:cs="Times New Roman"/>
+          <w:lang w:val="pt-BR"/>
+        </w:rPr>
+      </w:pPr>
+    </w:p>
+    <w:p>
+      <w:pPr>
+        <w:spacing w:line="360" w:lineRule="auto"/>
+        <w:rPr>
+          <w:rFonts w:ascii="Times New Roman" w:hAnsi="Times New Roman" w:cs="Times New Roman"/>
+          <w:lang w:val="pt-BR"/>
+        </w:rPr>
+      </w:pPr>
+      <w:r>
+        <w:rPr>
+          <w:rFonts w:ascii="Times New Roman" w:hAnsi="Times New Roman" w:cs="Times New Roman"/>
           <w:lang w:val="pt-BR"/>
         </w:rPr>
         <w:lastRenderedPageBreak/>
@@ -815,22 +937,22 @@
       <w:pPr>
         <w:spacing w:line="360" w:lineRule="auto"/>
         <w:rPr>
-          <w:rFonts w:ascii="Didot" w:hAnsi="Didot" w:cs="Didot"/>
-          <w:lang w:val="pt-BR"/>
-        </w:rPr>
-      </w:pPr>
-    </w:p>
-    <w:p>
-      <w:pPr>
-        <w:spacing w:line="360" w:lineRule="auto"/>
-        <w:rPr>
-          <w:rFonts w:ascii="Didot" w:hAnsi="Didot" w:cs="Didot"/>
-          <w:lang w:val="pt-BR"/>
-        </w:rPr>
-      </w:pPr>
-      <w:r>
-        <w:rPr>
-          <w:rFonts w:ascii="Didot" w:hAnsi="Didot" w:cs="Didot"/>
+          <w:rFonts w:ascii="Times New Roman" w:hAnsi="Times New Roman" w:cs="Times New Roman"/>
+          <w:lang w:val="pt-BR"/>
+        </w:rPr>
+      </w:pPr>
+    </w:p>
+    <w:p>
+      <w:pPr>
+        <w:spacing w:line="360" w:lineRule="auto"/>
+        <w:rPr>
+          <w:rFonts w:ascii="Times New Roman" w:hAnsi="Times New Roman" w:cs="Times New Roman"/>
+          <w:lang w:val="pt-BR"/>
+        </w:rPr>
+      </w:pPr>
+      <w:r>
+        <w:rPr>
+          <w:rFonts w:ascii="Times New Roman" w:hAnsi="Times New Roman" w:cs="Times New Roman"/>
           <w:lang w:val="pt-BR"/>
         </w:rPr>
         <w:t>1.1 HISTÓRIA DA EMPRESA</w:t>
@@ -840,20 +962,20 @@
       <w:pPr>
         <w:spacing w:line="360" w:lineRule="auto"/>
         <w:rPr>
-          <w:rFonts w:ascii="Didot" w:hAnsi="Didot" w:cs="Didot"/>
-          <w:lang w:val="pt-BR"/>
-        </w:rPr>
-      </w:pPr>
-      <w:r>
-        <w:rPr>
-          <w:rFonts w:ascii="Didot" w:hAnsi="Didot" w:cs="Didot"/>
+          <w:rFonts w:ascii="Times New Roman" w:hAnsi="Times New Roman" w:cs="Times New Roman"/>
+          <w:lang w:val="pt-BR"/>
+        </w:rPr>
+      </w:pPr>
+      <w:r>
+        <w:rPr>
+          <w:rFonts w:ascii="Times New Roman" w:hAnsi="Times New Roman" w:cs="Times New Roman"/>
           <w:lang w:val="pt-BR"/>
         </w:rPr>
         <w:t xml:space="preserve">A E-VAL Tecnologia, fundada em </w:t>
       </w:r>
       <w:r>
         <w:rPr>
-          <w:rFonts w:ascii="Didot" w:hAnsi="Didot" w:cs="Didot"/>
+          <w:rFonts w:ascii="Times New Roman" w:hAnsi="Times New Roman" w:cs="Times New Roman"/>
           <w:lang w:val="pt-BR"/>
         </w:rPr>
         <w:t>2004 é uma empresa de segurança da informação especializada em assinatura digital, autenticação, proteção de dados e inteligência artificial.</w:t>
@@ -863,13 +985,13 @@
       <w:pPr>
         <w:spacing w:line="360" w:lineRule="auto"/>
         <w:rPr>
-          <w:rFonts w:ascii="Didot" w:hAnsi="Didot" w:cs="Didot"/>
-          <w:lang w:val="pt-BR"/>
-        </w:rPr>
-      </w:pPr>
-      <w:r>
-        <w:rPr>
-          <w:rFonts w:ascii="Didot" w:hAnsi="Didot" w:cs="Didot"/>
+          <w:rFonts w:ascii="Times New Roman" w:hAnsi="Times New Roman" w:cs="Times New Roman"/>
+          <w:lang w:val="pt-BR"/>
+        </w:rPr>
+      </w:pPr>
+      <w:r>
+        <w:rPr>
+          <w:rFonts w:ascii="Times New Roman" w:hAnsi="Times New Roman" w:cs="Times New Roman"/>
           <w:lang w:val="pt-BR"/>
         </w:rPr>
         <w:t>Atua nos segmentos Financeiro, Saúde, Educação e Indústria.</w:t>
@@ -879,38 +1001,38 @@
       <w:pPr>
         <w:spacing w:line="360" w:lineRule="auto"/>
         <w:rPr>
-          <w:rFonts w:ascii="Didot" w:hAnsi="Didot" w:cs="Didot"/>
-          <w:lang w:val="pt-BR"/>
-        </w:rPr>
-      </w:pPr>
-    </w:p>
-    <w:p>
-      <w:pPr>
-        <w:spacing w:line="360" w:lineRule="auto"/>
-        <w:rPr>
-          <w:rFonts w:ascii="Didot" w:hAnsi="Didot" w:cs="Didot"/>
-          <w:lang w:val="pt-BR"/>
-        </w:rPr>
-      </w:pPr>
-    </w:p>
-    <w:p>
-      <w:pPr>
-        <w:spacing w:line="360" w:lineRule="auto"/>
-        <w:rPr>
-          <w:rFonts w:ascii="Didot" w:hAnsi="Didot" w:cs="Didot"/>
-          <w:lang w:val="pt-BR"/>
-        </w:rPr>
-      </w:pPr>
-      <w:r>
-        <w:rPr>
-          <w:rFonts w:ascii="Didot" w:hAnsi="Didot" w:cs="Didot"/>
+          <w:rFonts w:ascii="Times New Roman" w:hAnsi="Times New Roman" w:cs="Times New Roman"/>
+          <w:lang w:val="pt-BR"/>
+        </w:rPr>
+      </w:pPr>
+    </w:p>
+    <w:p>
+      <w:pPr>
+        <w:spacing w:line="360" w:lineRule="auto"/>
+        <w:rPr>
+          <w:rFonts w:ascii="Times New Roman" w:hAnsi="Times New Roman" w:cs="Times New Roman"/>
+          <w:lang w:val="pt-BR"/>
+        </w:rPr>
+      </w:pPr>
+    </w:p>
+    <w:p>
+      <w:pPr>
+        <w:spacing w:line="360" w:lineRule="auto"/>
+        <w:rPr>
+          <w:rFonts w:ascii="Times New Roman" w:hAnsi="Times New Roman" w:cs="Times New Roman"/>
+          <w:lang w:val="pt-BR"/>
+        </w:rPr>
+      </w:pPr>
+      <w:r>
+        <w:rPr>
+          <w:rFonts w:ascii="Times New Roman" w:hAnsi="Times New Roman" w:cs="Times New Roman"/>
           <w:lang w:val="pt-BR"/>
         </w:rPr>
         <w:t>1.2 PRINCIPAIS PRODUTOS</w:t>
       </w:r>
       <w:r>
         <w:rPr>
-          <w:rFonts w:ascii="Didot" w:hAnsi="Didot" w:cs="Didot"/>
+          <w:rFonts w:ascii="Times New Roman" w:hAnsi="Times New Roman" w:cs="Times New Roman"/>
           <w:lang w:val="pt-BR"/>
         </w:rPr>
         <w:t>/SERVIÇOS</w:t>
@@ -920,22 +1042,22 @@
       <w:pPr>
         <w:spacing w:line="360" w:lineRule="auto"/>
         <w:rPr>
-          <w:rFonts w:ascii="Didot" w:hAnsi="Didot" w:cs="Didot"/>
-          <w:lang w:val="pt-BR"/>
-        </w:rPr>
-      </w:pPr>
-    </w:p>
-    <w:p>
-      <w:pPr>
-        <w:spacing w:line="360" w:lineRule="auto"/>
-        <w:rPr>
-          <w:rFonts w:ascii="Didot" w:hAnsi="Didot" w:cs="Didot"/>
-          <w:lang w:val="pt-BR"/>
-        </w:rPr>
-      </w:pPr>
-      <w:r>
-        <w:rPr>
-          <w:rFonts w:ascii="Didot" w:hAnsi="Didot" w:cs="Didot"/>
+          <w:rFonts w:ascii="Times New Roman" w:hAnsi="Times New Roman" w:cs="Times New Roman"/>
+          <w:lang w:val="pt-BR"/>
+        </w:rPr>
+      </w:pPr>
+    </w:p>
+    <w:p>
+      <w:pPr>
+        <w:spacing w:line="360" w:lineRule="auto"/>
+        <w:rPr>
+          <w:rFonts w:ascii="Times New Roman" w:hAnsi="Times New Roman" w:cs="Times New Roman"/>
+          <w:lang w:val="pt-BR"/>
+        </w:rPr>
+      </w:pPr>
+      <w:r>
+        <w:rPr>
+          <w:rFonts w:ascii="Times New Roman" w:hAnsi="Times New Roman" w:cs="Times New Roman"/>
           <w:lang w:val="pt-BR"/>
         </w:rPr>
         <w:t>2 ANÁLISE DA ESTRUTURA ORGANIZACIONAL</w:t>
@@ -945,13 +1067,13 @@
       <w:pPr>
         <w:spacing w:line="360" w:lineRule="auto"/>
         <w:rPr>
-          <w:rFonts w:ascii="Didot" w:hAnsi="Didot" w:cs="Didot"/>
-          <w:lang w:val="pt-BR"/>
-        </w:rPr>
-      </w:pPr>
-      <w:r>
-        <w:rPr>
-          <w:rFonts w:ascii="Didot" w:hAnsi="Didot" w:cs="Didot"/>
+          <w:rFonts w:ascii="Times New Roman" w:hAnsi="Times New Roman" w:cs="Times New Roman"/>
+          <w:lang w:val="pt-BR"/>
+        </w:rPr>
+      </w:pPr>
+      <w:r>
+        <w:rPr>
+          <w:rFonts w:ascii="Times New Roman" w:hAnsi="Times New Roman" w:cs="Times New Roman"/>
           <w:lang w:val="pt-BR"/>
         </w:rPr>
         <w:t>2.1 OBJETIVOS DA EMPRESA</w:t>
@@ -961,13 +1083,13 @@
       <w:pPr>
         <w:spacing w:line="360" w:lineRule="auto"/>
         <w:rPr>
-          <w:rFonts w:ascii="Didot" w:hAnsi="Didot" w:cs="Didot"/>
-          <w:lang w:val="pt-BR"/>
-        </w:rPr>
-      </w:pPr>
-      <w:r>
-        <w:rPr>
-          <w:rFonts w:ascii="Didot" w:hAnsi="Didot" w:cs="Didot"/>
+          <w:rFonts w:ascii="Times New Roman" w:hAnsi="Times New Roman" w:cs="Times New Roman"/>
+          <w:lang w:val="pt-BR"/>
+        </w:rPr>
+      </w:pPr>
+      <w:r>
+        <w:rPr>
+          <w:rFonts w:ascii="Times New Roman" w:hAnsi="Times New Roman" w:cs="Times New Roman"/>
           <w:lang w:val="pt-BR"/>
         </w:rPr>
         <w:t>2.2 POLÍTICA E MISSÃO DA EMPRESA</w:t>
@@ -977,13 +1099,13 @@
       <w:pPr>
         <w:spacing w:line="360" w:lineRule="auto"/>
         <w:rPr>
-          <w:rFonts w:ascii="Didot" w:hAnsi="Didot" w:cs="Didot"/>
-          <w:lang w:val="pt-BR"/>
-        </w:rPr>
-      </w:pPr>
-      <w:r>
-        <w:rPr>
-          <w:rFonts w:ascii="Didot" w:hAnsi="Didot" w:cs="Didot"/>
+          <w:rFonts w:ascii="Times New Roman" w:hAnsi="Times New Roman" w:cs="Times New Roman"/>
+          <w:lang w:val="pt-BR"/>
+        </w:rPr>
+      </w:pPr>
+      <w:r>
+        <w:rPr>
+          <w:rFonts w:ascii="Times New Roman" w:hAnsi="Times New Roman" w:cs="Times New Roman"/>
           <w:lang w:val="pt-BR"/>
         </w:rPr>
         <w:t>2.3 SETOR ECONÔMICO</w:t>
@@ -993,29 +1115,29 @@
       <w:pPr>
         <w:spacing w:line="360" w:lineRule="auto"/>
         <w:rPr>
-          <w:rFonts w:ascii="Didot" w:hAnsi="Didot" w:cs="Didot"/>
-          <w:lang w:val="pt-BR"/>
-        </w:rPr>
-      </w:pPr>
-    </w:p>
-    <w:p>
-      <w:pPr>
-        <w:spacing w:line="360" w:lineRule="auto"/>
-        <w:rPr>
-          <w:rFonts w:ascii="Didot" w:hAnsi="Didot" w:cs="Didot"/>
-          <w:lang w:val="pt-BR"/>
-        </w:rPr>
-      </w:pPr>
-      <w:r>
-        <w:rPr>
-          <w:rFonts w:ascii="Didot" w:hAnsi="Didot" w:cs="Didot"/>
+          <w:rFonts w:ascii="Times New Roman" w:hAnsi="Times New Roman" w:cs="Times New Roman"/>
+          <w:lang w:val="pt-BR"/>
+        </w:rPr>
+      </w:pPr>
+    </w:p>
+    <w:p>
+      <w:pPr>
+        <w:spacing w:line="360" w:lineRule="auto"/>
+        <w:rPr>
+          <w:rFonts w:ascii="Times New Roman" w:hAnsi="Times New Roman" w:cs="Times New Roman"/>
+          <w:lang w:val="pt-BR"/>
+        </w:rPr>
+      </w:pPr>
+      <w:r>
+        <w:rPr>
+          <w:rFonts w:ascii="Times New Roman" w:hAnsi="Times New Roman" w:cs="Times New Roman"/>
           <w:lang w:val="pt-BR"/>
         </w:rPr>
         <w:t xml:space="preserve">3 </w:t>
       </w:r>
       <w:r>
         <w:rPr>
-          <w:rFonts w:ascii="Didot" w:hAnsi="Didot" w:cs="Didot"/>
+          <w:rFonts w:ascii="Times New Roman" w:hAnsi="Times New Roman" w:cs="Times New Roman"/>
           <w:lang w:val="pt-BR"/>
         </w:rPr>
         <w:t>CARACTERIZAÇÃO DA ÁREA DE ATUAÇÃO PROFISSIONAL</w:t>
@@ -1025,13 +1147,13 @@
       <w:pPr>
         <w:spacing w:line="360" w:lineRule="auto"/>
         <w:rPr>
-          <w:rFonts w:ascii="Didot" w:hAnsi="Didot" w:cs="Didot"/>
-          <w:lang w:val="pt-BR"/>
-        </w:rPr>
-      </w:pPr>
-      <w:r>
-        <w:rPr>
-          <w:rFonts w:ascii="Didot" w:hAnsi="Didot" w:cs="Didot"/>
+          <w:rFonts w:ascii="Times New Roman" w:hAnsi="Times New Roman" w:cs="Times New Roman"/>
+          <w:lang w:val="pt-BR"/>
+        </w:rPr>
+      </w:pPr>
+      <w:r>
+        <w:rPr>
+          <w:rFonts w:ascii="Times New Roman" w:hAnsi="Times New Roman" w:cs="Times New Roman"/>
           <w:lang w:val="pt-BR"/>
         </w:rPr>
         <w:t>3.1 ORGANOGRAMA DA ÁREA</w:t>
@@ -1041,13 +1163,13 @@
       <w:pPr>
         <w:spacing w:line="360" w:lineRule="auto"/>
         <w:rPr>
-          <w:rFonts w:ascii="Didot" w:hAnsi="Didot" w:cs="Didot"/>
-          <w:lang w:val="pt-BR"/>
-        </w:rPr>
-      </w:pPr>
-      <w:r>
-        <w:rPr>
-          <w:rFonts w:ascii="Didot" w:hAnsi="Didot" w:cs="Didot"/>
+          <w:rFonts w:ascii="Times New Roman" w:hAnsi="Times New Roman" w:cs="Times New Roman"/>
+          <w:lang w:val="pt-BR"/>
+        </w:rPr>
+      </w:pPr>
+      <w:r>
+        <w:rPr>
+          <w:rFonts w:ascii="Times New Roman" w:hAnsi="Times New Roman" w:cs="Times New Roman"/>
           <w:lang w:val="pt-BR"/>
         </w:rPr>
         <w:t>3.2 PRINCIPAIS FUNÇÕES DA ÁREA</w:t>
@@ -1057,13 +1179,13 @@
       <w:pPr>
         <w:spacing w:line="360" w:lineRule="auto"/>
         <w:rPr>
-          <w:rFonts w:ascii="Didot" w:hAnsi="Didot" w:cs="Didot"/>
-          <w:lang w:val="pt-BR"/>
-        </w:rPr>
-      </w:pPr>
-      <w:r>
-        <w:rPr>
-          <w:rFonts w:ascii="Didot" w:hAnsi="Didot" w:cs="Didot"/>
+          <w:rFonts w:ascii="Times New Roman" w:hAnsi="Times New Roman" w:cs="Times New Roman"/>
+          <w:lang w:val="pt-BR"/>
+        </w:rPr>
+      </w:pPr>
+      <w:r>
+        <w:rPr>
+          <w:rFonts w:ascii="Times New Roman" w:hAnsi="Times New Roman" w:cs="Times New Roman"/>
           <w:lang w:val="pt-BR"/>
         </w:rPr>
         <w:t>3.3 DESCRIÇÃO DE COMO A ATUAÇÃO PROFISSIONAL COLABOROU NA FORMAÇÃO</w:t>
@@ -1073,25 +1195,24 @@
       <w:pPr>
         <w:spacing w:line="360" w:lineRule="auto"/>
         <w:rPr>
-          <w:rFonts w:ascii="Didot" w:hAnsi="Didot" w:cs="Didot"/>
-          <w:lang w:val="pt-BR"/>
-        </w:rPr>
-      </w:pPr>
-    </w:p>
-    <w:p>
-      <w:pPr>
-        <w:spacing w:line="360" w:lineRule="auto"/>
-        <w:rPr>
-          <w:rFonts w:ascii="Didot" w:hAnsi="Didot" w:cs="Didot"/>
-          <w:lang w:val="pt-BR"/>
-        </w:rPr>
-      </w:pPr>
-      <w:r>
-        <w:rPr>
-          <w:rFonts w:ascii="Didot" w:hAnsi="Didot" w:cs="Didot"/>
-          <w:lang w:val="pt-BR"/>
-        </w:rPr>
-        <w:lastRenderedPageBreak/>
+          <w:rFonts w:ascii="Times New Roman" w:hAnsi="Times New Roman" w:cs="Times New Roman"/>
+          <w:lang w:val="pt-BR"/>
+        </w:rPr>
+      </w:pPr>
+    </w:p>
+    <w:p>
+      <w:pPr>
+        <w:spacing w:line="360" w:lineRule="auto"/>
+        <w:rPr>
+          <w:rFonts w:ascii="Times New Roman" w:hAnsi="Times New Roman" w:cs="Times New Roman"/>
+          <w:lang w:val="pt-BR"/>
+        </w:rPr>
+      </w:pPr>
+      <w:r>
+        <w:rPr>
+          <w:rFonts w:ascii="Times New Roman" w:hAnsi="Times New Roman" w:cs="Times New Roman"/>
+          <w:lang w:val="pt-BR"/>
+        </w:rPr>
         <w:t>4 METODOLOGIAS UTILIZADAS NO DESENVOLVIMENTO DAS ATIVIDADES</w:t>
       </w:r>
     </w:p>
@@ -1099,29 +1220,29 @@
       <w:pPr>
         <w:spacing w:line="360" w:lineRule="auto"/>
         <w:rPr>
-          <w:rFonts w:ascii="Didot" w:hAnsi="Didot" w:cs="Didot"/>
-          <w:lang w:val="pt-BR"/>
-        </w:rPr>
-      </w:pPr>
-    </w:p>
-    <w:p>
-      <w:pPr>
-        <w:spacing w:line="360" w:lineRule="auto"/>
-        <w:rPr>
-          <w:rFonts w:ascii="Didot" w:hAnsi="Didot" w:cs="Didot"/>
-          <w:lang w:val="pt-BR"/>
-        </w:rPr>
-      </w:pPr>
-      <w:r>
-        <w:rPr>
-          <w:rFonts w:ascii="Didot" w:hAnsi="Didot" w:cs="Didot"/>
+          <w:rFonts w:ascii="Times New Roman" w:hAnsi="Times New Roman" w:cs="Times New Roman"/>
+          <w:lang w:val="pt-BR"/>
+        </w:rPr>
+      </w:pPr>
+    </w:p>
+    <w:p>
+      <w:pPr>
+        <w:spacing w:line="360" w:lineRule="auto"/>
+        <w:rPr>
+          <w:rFonts w:ascii="Times New Roman" w:hAnsi="Times New Roman" w:cs="Times New Roman"/>
+          <w:lang w:val="pt-BR"/>
+        </w:rPr>
+      </w:pPr>
+      <w:r>
+        <w:rPr>
+          <w:rFonts w:ascii="Times New Roman" w:hAnsi="Times New Roman" w:cs="Times New Roman"/>
           <w:lang w:val="pt-BR"/>
         </w:rPr>
         <w:t xml:space="preserve">5 </w:t>
       </w:r>
       <w:r>
         <w:rPr>
-          <w:rFonts w:ascii="Didot" w:hAnsi="Didot" w:cs="Didot"/>
+          <w:rFonts w:ascii="Times New Roman" w:hAnsi="Times New Roman" w:cs="Times New Roman"/>
           <w:lang w:val="pt-BR"/>
         </w:rPr>
         <w:t>ATIVIDADES DESENVOLVIDAS</w:t>
@@ -1131,22 +1252,22 @@
       <w:pPr>
         <w:spacing w:line="360" w:lineRule="auto"/>
         <w:rPr>
-          <w:rFonts w:ascii="Didot" w:hAnsi="Didot" w:cs="Didot"/>
-          <w:lang w:val="pt-BR"/>
-        </w:rPr>
-      </w:pPr>
-    </w:p>
-    <w:p>
-      <w:pPr>
-        <w:spacing w:line="360" w:lineRule="auto"/>
-        <w:rPr>
-          <w:rFonts w:ascii="Didot" w:hAnsi="Didot" w:cs="Didot"/>
-          <w:lang w:val="pt-BR"/>
-        </w:rPr>
-      </w:pPr>
-      <w:r>
-        <w:rPr>
-          <w:rFonts w:ascii="Didot" w:hAnsi="Didot" w:cs="Didot"/>
+          <w:rFonts w:ascii="Times New Roman" w:hAnsi="Times New Roman" w:cs="Times New Roman"/>
+          <w:lang w:val="pt-BR"/>
+        </w:rPr>
+      </w:pPr>
+    </w:p>
+    <w:p>
+      <w:pPr>
+        <w:spacing w:line="360" w:lineRule="auto"/>
+        <w:rPr>
+          <w:rFonts w:ascii="Times New Roman" w:hAnsi="Times New Roman" w:cs="Times New Roman"/>
+          <w:lang w:val="pt-BR"/>
+        </w:rPr>
+      </w:pPr>
+      <w:r>
+        <w:rPr>
+          <w:rFonts w:ascii="Times New Roman" w:hAnsi="Times New Roman" w:cs="Times New Roman"/>
           <w:lang w:val="pt-BR"/>
         </w:rPr>
         <w:t>6 SUGESTÕES</w:t>
@@ -1156,29 +1277,29 @@
       <w:pPr>
         <w:spacing w:line="360" w:lineRule="auto"/>
         <w:rPr>
-          <w:rFonts w:ascii="Didot" w:hAnsi="Didot" w:cs="Didot"/>
-          <w:lang w:val="pt-BR"/>
-        </w:rPr>
-      </w:pPr>
-    </w:p>
-    <w:p>
-      <w:pPr>
-        <w:spacing w:line="360" w:lineRule="auto"/>
-        <w:rPr>
-          <w:rFonts w:ascii="Didot" w:hAnsi="Didot" w:cs="Didot"/>
-          <w:lang w:val="pt-BR"/>
-        </w:rPr>
-      </w:pPr>
-      <w:r>
-        <w:rPr>
-          <w:rFonts w:ascii="Didot" w:hAnsi="Didot" w:cs="Didot"/>
+          <w:rFonts w:ascii="Times New Roman" w:hAnsi="Times New Roman" w:cs="Times New Roman"/>
+          <w:lang w:val="pt-BR"/>
+        </w:rPr>
+      </w:pPr>
+    </w:p>
+    <w:p>
+      <w:pPr>
+        <w:spacing w:line="360" w:lineRule="auto"/>
+        <w:rPr>
+          <w:rFonts w:ascii="Times New Roman" w:hAnsi="Times New Roman" w:cs="Times New Roman"/>
+          <w:lang w:val="pt-BR"/>
+        </w:rPr>
+      </w:pPr>
+      <w:r>
+        <w:rPr>
+          <w:rFonts w:ascii="Times New Roman" w:hAnsi="Times New Roman" w:cs="Times New Roman"/>
           <w:lang w:val="pt-BR"/>
         </w:rPr>
         <w:t xml:space="preserve">7 </w:t>
       </w:r>
       <w:r>
         <w:rPr>
-          <w:rFonts w:ascii="Didot" w:hAnsi="Didot" w:cs="Didot"/>
+          <w:rFonts w:ascii="Times New Roman" w:hAnsi="Times New Roman" w:cs="Times New Roman"/>
           <w:lang w:val="pt-BR"/>
         </w:rPr>
         <w:t>CONCLUSÃO</w:t>
@@ -1187,8 +1308,8 @@
     <w:sectPr>
       <w:footerReference w:type="even" r:id="rId7"/>
       <w:footerReference w:type="default" r:id="rId8"/>
-      <w:pgSz w:w="12240" w:h="15840"/>
-      <w:pgMar w:top="1440" w:right="1440" w:bottom="1440" w:left="1440" w:header="708" w:footer="708" w:gutter="0"/>
+      <w:pgSz w:w="11901" w:h="16817"/>
+      <w:pgMar w:top="1701" w:right="1418" w:bottom="1418" w:left="1701" w:header="709" w:footer="709" w:gutter="0"/>
       <w:cols w:space="708"/>
       <w:docGrid w:linePitch="360"/>
     </w:sectPr>
@@ -1197,7 +1318,7 @@
 </file>
 
 <file path=word/endnotes.xml><?xml version="1.0" encoding="utf-8"?>
-<w:endnotes xmlns:wpc="http://schemas.microsoft.com/office/word/2010/wordprocessingCanvas" xmlns:cx="http://schemas.microsoft.com/office/drawing/2014/chartex" xmlns:cx1="http://schemas.microsoft.com/office/drawing/2015/9/8/chartex" xmlns:cx2="http://schemas.microsoft.com/office/drawing/2015/10/21/chartex" xmlns:cx3="http://schemas.microsoft.com/office/drawing/2016/5/9/chartex" xmlns:cx4="http://schemas.microsoft.com/office/drawing/2016/5/10/chartex" xmlns:cx5="http://schemas.microsoft.com/office/drawing/2016/5/11/chartex" xmlns:cx6="http://schemas.microsoft.com/office/drawing/2016/5/12/chartex" xmlns:cx7="http://schemas.microsoft.com/office/drawing/2016/5/13/chartex" xmlns:cx8="http://schemas.microsoft.com/office/drawing/2016/5/14/chartex" xmlns:mc="http://schemas.openxmlformats.org/markup-compatibility/2006" xmlns:aink="http://schemas.microsoft.com/office/drawing/2016/ink" xmlns:am3d="http://schemas.microsoft.com/office/drawing/2017/model3d" xmlns:o="urn:schemas-microsoft-com:office:office" xmlns:oel="http://schemas.microsoft.com/office/2019/extlst" xmlns:r="http://schemas.openxmlformats.org/officeDocument/2006/relationships" xmlns:m="http://schemas.openxmlformats.org/officeDocument/2006/math" xmlns:v="urn:schemas-microsoft-com:vml" xmlns:wp14="http://schemas.microsoft.com/office/word/2010/wordprocessingDrawing" xmlns:wp="http://schemas.openxmlformats.org/drawingml/2006/wordprocessingDrawing" xmlns:w10="urn:schemas-microsoft-com:office:word" xmlns:w="http://schemas.openxmlformats.org/wordprocessingml/2006/main" xmlns:w14="http://schemas.microsoft.com/office/word/2010/wordml" xmlns:w15="http://schemas.microsoft.com/office/word/2012/wordml" xmlns:w16cex="http://schemas.microsoft.com/office/word/2018/wordml/cex" xmlns:w16cid="http://schemas.microsoft.com/office/word/2016/wordml/cid" xmlns:w16="http://schemas.microsoft.com/office/word/2018/wordml" xmlns:w16du="http://schemas.microsoft.com/office/word/2023/wordml/word16du" xmlns:w16sdtdh="http://schemas.microsoft.com/office/word/2020/wordml/sdtdatahash" xmlns:w16se="http://schemas.microsoft.com/office/word/2015/wordml/symex" xmlns:wpg="http://schemas.microsoft.com/office/word/2010/wordprocessingGroup" xmlns:wpi="http://schemas.microsoft.com/office/word/2010/wordprocessingInk" xmlns:wne="http://schemas.microsoft.com/office/word/2006/wordml" xmlns:wps="http://schemas.microsoft.com/office/word/2010/wordprocessingShape" mc:Ignorable="w14 w15 w16se w16cid w16 w16cex w16sdtdh w16du wp14">
+<w:endnotes xmlns:wpc="http://schemas.microsoft.com/office/word/2010/wordprocessingCanvas" xmlns:cx="http://schemas.microsoft.com/office/drawing/2014/chartex" xmlns:cx1="http://schemas.microsoft.com/office/drawing/2015/9/8/chartex" xmlns:cx2="http://schemas.microsoft.com/office/drawing/2015/10/21/chartex" xmlns:cx3="http://schemas.microsoft.com/office/drawing/2016/5/9/chartex" xmlns:cx4="http://schemas.microsoft.com/office/drawing/2016/5/10/chartex" xmlns:cx5="http://schemas.microsoft.com/office/drawing/2016/5/11/chartex" xmlns:cx6="http://schemas.microsoft.com/office/drawing/2016/5/12/chartex" xmlns:cx7="http://schemas.microsoft.com/office/drawing/2016/5/13/chartex" xmlns:cx8="http://schemas.microsoft.com/office/drawing/2016/5/14/chartex" xmlns:mc="http://schemas.openxmlformats.org/markup-compatibility/2006" xmlns:aink="http://schemas.microsoft.com/office/drawing/2016/ink" xmlns:am3d="http://schemas.microsoft.com/office/drawing/2017/model3d" xmlns:o="urn:schemas-microsoft-com:office:office" xmlns:oel="http://schemas.microsoft.com/office/2019/extlst" xmlns:r="http://schemas.openxmlformats.org/officeDocument/2006/relationships" xmlns:m="http://schemas.openxmlformats.org/officeDocument/2006/math" xmlns:v="urn:schemas-microsoft-com:vml" xmlns:wp14="http://schemas.microsoft.com/office/word/2010/wordprocessingDrawing" xmlns:wp="http://schemas.openxmlformats.org/drawingml/2006/wordprocessingDrawing" xmlns:w10="urn:schemas-microsoft-com:office:word" xmlns:w="http://schemas.openxmlformats.org/wordprocessingml/2006/main" xmlns:w14="http://schemas.microsoft.com/office/word/2010/wordml" xmlns:w15="http://schemas.microsoft.com/office/word/2012/wordml" xmlns:w16cex="http://schemas.microsoft.com/office/word/2018/wordml/cex" xmlns:w16cid="http://schemas.microsoft.com/office/word/2016/wordml/cid" xmlns:w16="http://schemas.microsoft.com/office/word/2018/wordml" xmlns:w16du="http://schemas.microsoft.com/office/word/2023/wordml/word16du" xmlns:w16sdtdh="http://schemas.microsoft.com/office/word/2020/wordml/sdtdatahash" xmlns:w16sdtfl="http://schemas.microsoft.com/office/word/2024/wordml/sdtformatlock" xmlns:w16se="http://schemas.microsoft.com/office/word/2015/wordml/symex" xmlns:wpg="http://schemas.microsoft.com/office/word/2010/wordprocessingGroup" xmlns:wpi="http://schemas.microsoft.com/office/word/2010/wordprocessingInk" xmlns:wne="http://schemas.microsoft.com/office/word/2006/wordml" xmlns:wps="http://schemas.microsoft.com/office/word/2010/wordprocessingShape" mc:Ignorable="w14 w15 w16se w16cid w16 w16cex w16sdtdh w16sdtfl w16du wp14">
   <w:endnote w:type="separator" w:id="-1">
     <w:p>
       <w:pPr>
@@ -1222,7 +1343,7 @@
 </file>
 
 <file path=word/footer1.xml><?xml version="1.0" encoding="utf-8"?>
-<w:ftr xmlns:wpc="http://schemas.microsoft.com/office/word/2010/wordprocessingCanvas" xmlns:cx="http://schemas.microsoft.com/office/drawing/2014/chartex" xmlns:cx1="http://schemas.microsoft.com/office/drawing/2015/9/8/chartex" xmlns:cx2="http://schemas.microsoft.com/office/drawing/2015/10/21/chartex" xmlns:cx3="http://schemas.microsoft.com/office/drawing/2016/5/9/chartex" xmlns:cx4="http://schemas.microsoft.com/office/drawing/2016/5/10/chartex" xmlns:cx5="http://schemas.microsoft.com/office/drawing/2016/5/11/chartex" xmlns:cx6="http://schemas.microsoft.com/office/drawing/2016/5/12/chartex" xmlns:cx7="http://schemas.microsoft.com/office/drawing/2016/5/13/chartex" xmlns:cx8="http://schemas.microsoft.com/office/drawing/2016/5/14/chartex" xmlns:mc="http://schemas.openxmlformats.org/markup-compatibility/2006" xmlns:aink="http://schemas.microsoft.com/office/drawing/2016/ink" xmlns:am3d="http://schemas.microsoft.com/office/drawing/2017/model3d" xmlns:o="urn:schemas-microsoft-com:office:office" xmlns:oel="http://schemas.microsoft.com/office/2019/extlst" xmlns:r="http://schemas.openxmlformats.org/officeDocument/2006/relationships" xmlns:m="http://schemas.openxmlformats.org/officeDocument/2006/math" xmlns:v="urn:schemas-microsoft-com:vml" xmlns:wp14="http://schemas.microsoft.com/office/word/2010/wordprocessingDrawing" xmlns:wp="http://schemas.openxmlformats.org/drawingml/2006/wordprocessingDrawing" xmlns:w10="urn:schemas-microsoft-com:office:word" xmlns:w="http://schemas.openxmlformats.org/wordprocessingml/2006/main" xmlns:w14="http://schemas.microsoft.com/office/word/2010/wordml" xmlns:w15="http://schemas.microsoft.com/office/word/2012/wordml" xmlns:w16cex="http://schemas.microsoft.com/office/word/2018/wordml/cex" xmlns:w16cid="http://schemas.microsoft.com/office/word/2016/wordml/cid" xmlns:w16="http://schemas.microsoft.com/office/word/2018/wordml" xmlns:w16du="http://schemas.microsoft.com/office/word/2023/wordml/word16du" xmlns:w16sdtdh="http://schemas.microsoft.com/office/word/2020/wordml/sdtdatahash" xmlns:w16se="http://schemas.microsoft.com/office/word/2015/wordml/symex" xmlns:wpg="http://schemas.microsoft.com/office/word/2010/wordprocessingGroup" xmlns:wpi="http://schemas.microsoft.com/office/word/2010/wordprocessingInk" xmlns:wne="http://schemas.microsoft.com/office/word/2006/wordml" xmlns:wps="http://schemas.microsoft.com/office/word/2010/wordprocessingShape" mc:Ignorable="w14 w15 w16se w16cid w16 w16cex w16sdtdh w16du wp14">
+<w:ftr xmlns:wpc="http://schemas.microsoft.com/office/word/2010/wordprocessingCanvas" xmlns:cx="http://schemas.microsoft.com/office/drawing/2014/chartex" xmlns:cx1="http://schemas.microsoft.com/office/drawing/2015/9/8/chartex" xmlns:cx2="http://schemas.microsoft.com/office/drawing/2015/10/21/chartex" xmlns:cx3="http://schemas.microsoft.com/office/drawing/2016/5/9/chartex" xmlns:cx4="http://schemas.microsoft.com/office/drawing/2016/5/10/chartex" xmlns:cx5="http://schemas.microsoft.com/office/drawing/2016/5/11/chartex" xmlns:cx6="http://schemas.microsoft.com/office/drawing/2016/5/12/chartex" xmlns:cx7="http://schemas.microsoft.com/office/drawing/2016/5/13/chartex" xmlns:cx8="http://schemas.microsoft.com/office/drawing/2016/5/14/chartex" xmlns:mc="http://schemas.openxmlformats.org/markup-compatibility/2006" xmlns:aink="http://schemas.microsoft.com/office/drawing/2016/ink" xmlns:am3d="http://schemas.microsoft.com/office/drawing/2017/model3d" xmlns:o="urn:schemas-microsoft-com:office:office" xmlns:oel="http://schemas.microsoft.com/office/2019/extlst" xmlns:r="http://schemas.openxmlformats.org/officeDocument/2006/relationships" xmlns:m="http://schemas.openxmlformats.org/officeDocument/2006/math" xmlns:v="urn:schemas-microsoft-com:vml" xmlns:wp14="http://schemas.microsoft.com/office/word/2010/wordprocessingDrawing" xmlns:wp="http://schemas.openxmlformats.org/drawingml/2006/wordprocessingDrawing" xmlns:w10="urn:schemas-microsoft-com:office:word" xmlns:w="http://schemas.openxmlformats.org/wordprocessingml/2006/main" xmlns:w14="http://schemas.microsoft.com/office/word/2010/wordml" xmlns:w15="http://schemas.microsoft.com/office/word/2012/wordml" xmlns:w16cex="http://schemas.microsoft.com/office/word/2018/wordml/cex" xmlns:w16cid="http://schemas.microsoft.com/office/word/2016/wordml/cid" xmlns:w16="http://schemas.microsoft.com/office/word/2018/wordml" xmlns:w16du="http://schemas.microsoft.com/office/word/2023/wordml/word16du" xmlns:w16sdtdh="http://schemas.microsoft.com/office/word/2020/wordml/sdtdatahash" xmlns:w16sdtfl="http://schemas.microsoft.com/office/word/2024/wordml/sdtformatlock" xmlns:w16se="http://schemas.microsoft.com/office/word/2015/wordml/symex" xmlns:wpg="http://schemas.microsoft.com/office/word/2010/wordprocessingGroup" xmlns:wpi="http://schemas.microsoft.com/office/word/2010/wordprocessingInk" xmlns:wne="http://schemas.microsoft.com/office/word/2006/wordml" xmlns:wps="http://schemas.microsoft.com/office/word/2010/wordprocessingShape" mc:Ignorable="w14 w15 w16se w16cid w16 w16cex w16sdtdh w16sdtfl w16du wp14">
   <w:sdt>
     <w:sdtPr>
       <w:rPr>
@@ -1274,7 +1395,7 @@
 </file>
 
 <file path=word/footer2.xml><?xml version="1.0" encoding="utf-8"?>
-<w:ftr xmlns:wpc="http://schemas.microsoft.com/office/word/2010/wordprocessingCanvas" xmlns:cx="http://schemas.microsoft.com/office/drawing/2014/chartex" xmlns:cx1="http://schemas.microsoft.com/office/drawing/2015/9/8/chartex" xmlns:cx2="http://schemas.microsoft.com/office/drawing/2015/10/21/chartex" xmlns:cx3="http://schemas.microsoft.com/office/drawing/2016/5/9/chartex" xmlns:cx4="http://schemas.microsoft.com/office/drawing/2016/5/10/chartex" xmlns:cx5="http://schemas.microsoft.com/office/drawing/2016/5/11/chartex" xmlns:cx6="http://schemas.microsoft.com/office/drawing/2016/5/12/chartex" xmlns:cx7="http://schemas.microsoft.com/office/drawing/2016/5/13/chartex" xmlns:cx8="http://schemas.microsoft.com/office/drawing/2016/5/14/chartex" xmlns:mc="http://schemas.openxmlformats.org/markup-compatibility/2006" xmlns:aink="http://schemas.microsoft.com/office/drawing/2016/ink" xmlns:am3d="http://schemas.microsoft.com/office/drawing/2017/model3d" xmlns:o="urn:schemas-microsoft-com:office:office" xmlns:oel="http://schemas.microsoft.com/office/2019/extlst" xmlns:r="http://schemas.openxmlformats.org/officeDocument/2006/relationships" xmlns:m="http://schemas.openxmlformats.org/officeDocument/2006/math" xmlns:v="urn:schemas-microsoft-com:vml" xmlns:wp14="http://schemas.microsoft.com/office/word/2010/wordprocessingDrawing" xmlns:wp="http://schemas.openxmlformats.org/drawingml/2006/wordprocessingDrawing" xmlns:w10="urn:schemas-microsoft-com:office:word" xmlns:w="http://schemas.openxmlformats.org/wordprocessingml/2006/main" xmlns:w14="http://schemas.microsoft.com/office/word/2010/wordml" xmlns:w15="http://schemas.microsoft.com/office/word/2012/wordml" xmlns:w16cex="http://schemas.microsoft.com/office/word/2018/wordml/cex" xmlns:w16cid="http://schemas.microsoft.com/office/word/2016/wordml/cid" xmlns:w16="http://schemas.microsoft.com/office/word/2018/wordml" xmlns:w16du="http://schemas.microsoft.com/office/word/2023/wordml/word16du" xmlns:w16sdtdh="http://schemas.microsoft.com/office/word/2020/wordml/sdtdatahash" xmlns:w16se="http://schemas.microsoft.com/office/word/2015/wordml/symex" xmlns:wpg="http://schemas.microsoft.com/office/word/2010/wordprocessingGroup" xmlns:wpi="http://schemas.microsoft.com/office/word/2010/wordprocessingInk" xmlns:wne="http://schemas.microsoft.com/office/word/2006/wordml" xmlns:wps="http://schemas.microsoft.com/office/word/2010/wordprocessingShape" mc:Ignorable="w14 w15 w16se w16cid w16 w16cex w16sdtdh w16du wp14">
+<w:ftr xmlns:wpc="http://schemas.microsoft.com/office/word/2010/wordprocessingCanvas" xmlns:cx="http://schemas.microsoft.com/office/drawing/2014/chartex" xmlns:cx1="http://schemas.microsoft.com/office/drawing/2015/9/8/chartex" xmlns:cx2="http://schemas.microsoft.com/office/drawing/2015/10/21/chartex" xmlns:cx3="http://schemas.microsoft.com/office/drawing/2016/5/9/chartex" xmlns:cx4="http://schemas.microsoft.com/office/drawing/2016/5/10/chartex" xmlns:cx5="http://schemas.microsoft.com/office/drawing/2016/5/11/chartex" xmlns:cx6="http://schemas.microsoft.com/office/drawing/2016/5/12/chartex" xmlns:cx7="http://schemas.microsoft.com/office/drawing/2016/5/13/chartex" xmlns:cx8="http://schemas.microsoft.com/office/drawing/2016/5/14/chartex" xmlns:mc="http://schemas.openxmlformats.org/markup-compatibility/2006" xmlns:aink="http://schemas.microsoft.com/office/drawing/2016/ink" xmlns:am3d="http://schemas.microsoft.com/office/drawing/2017/model3d" xmlns:o="urn:schemas-microsoft-com:office:office" xmlns:oel="http://schemas.microsoft.com/office/2019/extlst" xmlns:r="http://schemas.openxmlformats.org/officeDocument/2006/relationships" xmlns:m="http://schemas.openxmlformats.org/officeDocument/2006/math" xmlns:v="urn:schemas-microsoft-com:vml" xmlns:wp14="http://schemas.microsoft.com/office/word/2010/wordprocessingDrawing" xmlns:wp="http://schemas.openxmlformats.org/drawingml/2006/wordprocessingDrawing" xmlns:w10="urn:schemas-microsoft-com:office:word" xmlns:w="http://schemas.openxmlformats.org/wordprocessingml/2006/main" xmlns:w14="http://schemas.microsoft.com/office/word/2010/wordml" xmlns:w15="http://schemas.microsoft.com/office/word/2012/wordml" xmlns:w16cex="http://schemas.microsoft.com/office/word/2018/wordml/cex" xmlns:w16cid="http://schemas.microsoft.com/office/word/2016/wordml/cid" xmlns:w16="http://schemas.microsoft.com/office/word/2018/wordml" xmlns:w16du="http://schemas.microsoft.com/office/word/2023/wordml/word16du" xmlns:w16sdtdh="http://schemas.microsoft.com/office/word/2020/wordml/sdtdatahash" xmlns:w16sdtfl="http://schemas.microsoft.com/office/word/2024/wordml/sdtformatlock" xmlns:w16se="http://schemas.microsoft.com/office/word/2015/wordml/symex" xmlns:wpg="http://schemas.microsoft.com/office/word/2010/wordprocessingGroup" xmlns:wpi="http://schemas.microsoft.com/office/word/2010/wordprocessingInk" xmlns:wne="http://schemas.microsoft.com/office/word/2006/wordml" xmlns:wps="http://schemas.microsoft.com/office/word/2010/wordprocessingShape" mc:Ignorable="w14 w15 w16se w16cid w16 w16cex w16sdtdh w16sdtfl w16du wp14">
   <w:sdt>
     <w:sdtPr>
       <w:rPr>
@@ -1359,7 +1480,7 @@
 </file>
 
 <file path=word/footnotes.xml><?xml version="1.0" encoding="utf-8"?>
-<w:footnotes xmlns:wpc="http://schemas.microsoft.com/office/word/2010/wordprocessingCanvas" xmlns:cx="http://schemas.microsoft.com/office/drawing/2014/chartex" xmlns:cx1="http://schemas.microsoft.com/office/drawing/2015/9/8/chartex" xmlns:cx2="http://schemas.microsoft.com/office/drawing/2015/10/21/chartex" xmlns:cx3="http://schemas.microsoft.com/office/drawing/2016/5/9/chartex" xmlns:cx4="http://schemas.microsoft.com/office/drawing/2016/5/10/chartex" xmlns:cx5="http://schemas.microsoft.com/office/drawing/2016/5/11/chartex" xmlns:cx6="http://schemas.microsoft.com/office/drawing/2016/5/12/chartex" xmlns:cx7="http://schemas.microsoft.com/office/drawing/2016/5/13/chartex" xmlns:cx8="http://schemas.microsoft.com/office/drawing/2016/5/14/chartex" xmlns:mc="http://schemas.openxmlformats.org/markup-compatibility/2006" xmlns:aink="http://schemas.microsoft.com/office/drawing/2016/ink" xmlns:am3d="http://schemas.microsoft.com/office/drawing/2017/model3d" xmlns:o="urn:schemas-microsoft-com:office:office" xmlns:oel="http://schemas.microsoft.com/office/2019/extlst" xmlns:r="http://schemas.openxmlformats.org/officeDocument/2006/relationships" xmlns:m="http://schemas.openxmlformats.org/officeDocument/2006/math" xmlns:v="urn:schemas-microsoft-com:vml" xmlns:wp14="http://schemas.microsoft.com/office/word/2010/wordprocessingDrawing" xmlns:wp="http://schemas.openxmlformats.org/drawingml/2006/wordprocessingDrawing" xmlns:w10="urn:schemas-microsoft-com:office:word" xmlns:w="http://schemas.openxmlformats.org/wordprocessingml/2006/main" xmlns:w14="http://schemas.microsoft.com/office/word/2010/wordml" xmlns:w15="http://schemas.microsoft.com/office/word/2012/wordml" xmlns:w16cex="http://schemas.microsoft.com/office/word/2018/wordml/cex" xmlns:w16cid="http://schemas.microsoft.com/office/word/2016/wordml/cid" xmlns:w16="http://schemas.microsoft.com/office/word/2018/wordml" xmlns:w16du="http://schemas.microsoft.com/office/word/2023/wordml/word16du" xmlns:w16sdtdh="http://schemas.microsoft.com/office/word/2020/wordml/sdtdatahash" xmlns:w16se="http://schemas.microsoft.com/office/word/2015/wordml/symex" xmlns:wpg="http://schemas.microsoft.com/office/word/2010/wordprocessingGroup" xmlns:wpi="http://schemas.microsoft.com/office/word/2010/wordprocessingInk" xmlns:wne="http://schemas.microsoft.com/office/word/2006/wordml" xmlns:wps="http://schemas.microsoft.com/office/word/2010/wordprocessingShape" mc:Ignorable="w14 w15 w16se w16cid w16 w16cex w16sdtdh w16du wp14">
+<w:footnotes xmlns:wpc="http://schemas.microsoft.com/office/word/2010/wordprocessingCanvas" xmlns:cx="http://schemas.microsoft.com/office/drawing/2014/chartex" xmlns:cx1="http://schemas.microsoft.com/office/drawing/2015/9/8/chartex" xmlns:cx2="http://schemas.microsoft.com/office/drawing/2015/10/21/chartex" xmlns:cx3="http://schemas.microsoft.com/office/drawing/2016/5/9/chartex" xmlns:cx4="http://schemas.microsoft.com/office/drawing/2016/5/10/chartex" xmlns:cx5="http://schemas.microsoft.com/office/drawing/2016/5/11/chartex" xmlns:cx6="http://schemas.microsoft.com/office/drawing/2016/5/12/chartex" xmlns:cx7="http://schemas.microsoft.com/office/drawing/2016/5/13/chartex" xmlns:cx8="http://schemas.microsoft.com/office/drawing/2016/5/14/chartex" xmlns:mc="http://schemas.openxmlformats.org/markup-compatibility/2006" xmlns:aink="http://schemas.microsoft.com/office/drawing/2016/ink" xmlns:am3d="http://schemas.microsoft.com/office/drawing/2017/model3d" xmlns:o="urn:schemas-microsoft-com:office:office" xmlns:oel="http://schemas.microsoft.com/office/2019/extlst" xmlns:r="http://schemas.openxmlformats.org/officeDocument/2006/relationships" xmlns:m="http://schemas.openxmlformats.org/officeDocument/2006/math" xmlns:v="urn:schemas-microsoft-com:vml" xmlns:wp14="http://schemas.microsoft.com/office/word/2010/wordprocessingDrawing" xmlns:wp="http://schemas.openxmlformats.org/drawingml/2006/wordprocessingDrawing" xmlns:w10="urn:schemas-microsoft-com:office:word" xmlns:w="http://schemas.openxmlformats.org/wordprocessingml/2006/main" xmlns:w14="http://schemas.microsoft.com/office/word/2010/wordml" xmlns:w15="http://schemas.microsoft.com/office/word/2012/wordml" xmlns:w16cex="http://schemas.microsoft.com/office/word/2018/wordml/cex" xmlns:w16cid="http://schemas.microsoft.com/office/word/2016/wordml/cid" xmlns:w16="http://schemas.microsoft.com/office/word/2018/wordml" xmlns:w16du="http://schemas.microsoft.com/office/word/2023/wordml/word16du" xmlns:w16sdtdh="http://schemas.microsoft.com/office/word/2020/wordml/sdtdatahash" xmlns:w16sdtfl="http://schemas.microsoft.com/office/word/2024/wordml/sdtformatlock" xmlns:w16se="http://schemas.microsoft.com/office/word/2015/wordml/symex" xmlns:wpg="http://schemas.microsoft.com/office/word/2010/wordprocessingGroup" xmlns:wpi="http://schemas.microsoft.com/office/word/2010/wordprocessingInk" xmlns:wne="http://schemas.microsoft.com/office/word/2006/wordml" xmlns:wps="http://schemas.microsoft.com/office/word/2010/wordprocessingShape" mc:Ignorable="w14 w15 w16se w16cid w16 w16cex w16sdtdh w16sdtfl w16du wp14">
   <w:footnote w:type="separator" w:id="-1">
     <w:p>
       <w:pPr>
@@ -1384,7 +1505,7 @@
 </file>
 
 <file path=word/numbering.xml><?xml version="1.0" encoding="utf-8"?>
-<w:numbering xmlns:wpc="http://schemas.microsoft.com/office/word/2010/wordprocessingCanvas" xmlns:cx="http://schemas.microsoft.com/office/drawing/2014/chartex" xmlns:cx1="http://schemas.microsoft.com/office/drawing/2015/9/8/chartex" xmlns:cx2="http://schemas.microsoft.com/office/drawing/2015/10/21/chartex" xmlns:cx3="http://schemas.microsoft.com/office/drawing/2016/5/9/chartex" xmlns:cx4="http://schemas.microsoft.com/office/drawing/2016/5/10/chartex" xmlns:cx5="http://schemas.microsoft.com/office/drawing/2016/5/11/chartex" xmlns:cx6="http://schemas.microsoft.com/office/drawing/2016/5/12/chartex" xmlns:cx7="http://schemas.microsoft.com/office/drawing/2016/5/13/chartex" xmlns:cx8="http://schemas.microsoft.com/office/drawing/2016/5/14/chartex" xmlns:mc="http://schemas.openxmlformats.org/markup-compatibility/2006" xmlns:aink="http://schemas.microsoft.com/office/drawing/2016/ink" xmlns:am3d="http://schemas.microsoft.com/office/drawing/2017/model3d" xmlns:o="urn:schemas-microsoft-com:office:office" xmlns:oel="http://schemas.microsoft.com/office/2019/extlst" xmlns:r="http://schemas.openxmlformats.org/officeDocument/2006/relationships" xmlns:m="http://schemas.openxmlformats.org/officeDocument/2006/math" xmlns:v="urn:schemas-microsoft-com:vml" xmlns:wp14="http://schemas.microsoft.com/office/word/2010/wordprocessingDrawing" xmlns:wp="http://schemas.openxmlformats.org/drawingml/2006/wordprocessingDrawing" xmlns:w10="urn:schemas-microsoft-com:office:word" xmlns:w="http://schemas.openxmlformats.org/wordprocessingml/2006/main" xmlns:w14="http://schemas.microsoft.com/office/word/2010/wordml" xmlns:w15="http://schemas.microsoft.com/office/word/2012/wordml" xmlns:w16cex="http://schemas.microsoft.com/office/word/2018/wordml/cex" xmlns:w16cid="http://schemas.microsoft.com/office/word/2016/wordml/cid" xmlns:w16="http://schemas.microsoft.com/office/word/2018/wordml" xmlns:w16du="http://schemas.microsoft.com/office/word/2023/wordml/word16du" xmlns:w16sdtdh="http://schemas.microsoft.com/office/word/2020/wordml/sdtdatahash" xmlns:w16se="http://schemas.microsoft.com/office/word/2015/wordml/symex" xmlns:wpg="http://schemas.microsoft.com/office/word/2010/wordprocessingGroup" xmlns:wpi="http://schemas.microsoft.com/office/word/2010/wordprocessingInk" xmlns:wne="http://schemas.microsoft.com/office/word/2006/wordml" xmlns:wps="http://schemas.microsoft.com/office/word/2010/wordprocessingShape" mc:Ignorable="w14 w15 w16se w16cid w16 w16cex w16sdtdh w16du wp14">
+<w:numbering xmlns:wpc="http://schemas.microsoft.com/office/word/2010/wordprocessingCanvas" xmlns:cx="http://schemas.microsoft.com/office/drawing/2014/chartex" xmlns:cx1="http://schemas.microsoft.com/office/drawing/2015/9/8/chartex" xmlns:cx2="http://schemas.microsoft.com/office/drawing/2015/10/21/chartex" xmlns:cx3="http://schemas.microsoft.com/office/drawing/2016/5/9/chartex" xmlns:cx4="http://schemas.microsoft.com/office/drawing/2016/5/10/chartex" xmlns:cx5="http://schemas.microsoft.com/office/drawing/2016/5/11/chartex" xmlns:cx6="http://schemas.microsoft.com/office/drawing/2016/5/12/chartex" xmlns:cx7="http://schemas.microsoft.com/office/drawing/2016/5/13/chartex" xmlns:cx8="http://schemas.microsoft.com/office/drawing/2016/5/14/chartex" xmlns:mc="http://schemas.openxmlformats.org/markup-compatibility/2006" xmlns:aink="http://schemas.microsoft.com/office/drawing/2016/ink" xmlns:am3d="http://schemas.microsoft.com/office/drawing/2017/model3d" xmlns:o="urn:schemas-microsoft-com:office:office" xmlns:oel="http://schemas.microsoft.com/office/2019/extlst" xmlns:r="http://schemas.openxmlformats.org/officeDocument/2006/relationships" xmlns:m="http://schemas.openxmlformats.org/officeDocument/2006/math" xmlns:v="urn:schemas-microsoft-com:vml" xmlns:wp14="http://schemas.microsoft.com/office/word/2010/wordprocessingDrawing" xmlns:wp="http://schemas.openxmlformats.org/drawingml/2006/wordprocessingDrawing" xmlns:w10="urn:schemas-microsoft-com:office:word" xmlns:w="http://schemas.openxmlformats.org/wordprocessingml/2006/main" xmlns:w14="http://schemas.microsoft.com/office/word/2010/wordml" xmlns:w15="http://schemas.microsoft.com/office/word/2012/wordml" xmlns:w16cex="http://schemas.microsoft.com/office/word/2018/wordml/cex" xmlns:w16cid="http://schemas.microsoft.com/office/word/2016/wordml/cid" xmlns:w16="http://schemas.microsoft.com/office/word/2018/wordml" xmlns:w16du="http://schemas.microsoft.com/office/word/2023/wordml/word16du" xmlns:w16sdtdh="http://schemas.microsoft.com/office/word/2020/wordml/sdtdatahash" xmlns:w16sdtfl="http://schemas.microsoft.com/office/word/2024/wordml/sdtformatlock" xmlns:w16se="http://schemas.microsoft.com/office/word/2015/wordml/symex" xmlns:wpg="http://schemas.microsoft.com/office/word/2010/wordprocessingGroup" xmlns:wpi="http://schemas.microsoft.com/office/word/2010/wordprocessingInk" xmlns:wne="http://schemas.microsoft.com/office/word/2006/wordml" xmlns:wps="http://schemas.microsoft.com/office/word/2010/wordprocessingShape" mc:Ignorable="w14 w15 w16se w16cid w16 w16cex w16sdtdh w16sdtfl w16du wp14">
   <w:abstractNum w:abstractNumId="0" w15:restartNumberingAfterBreak="0">
     <w:nsid w:val="0782419C"/>
     <w:multiLevelType w:val="hybridMultilevel"/>
@@ -1481,7 +1602,7 @@
 </file>
 
 <file path=word/styles.xml><?xml version="1.0" encoding="utf-8"?>
-<w:styles xmlns:mc="http://schemas.openxmlformats.org/markup-compatibility/2006" xmlns:r="http://schemas.openxmlformats.org/officeDocument/2006/relationships" xmlns:w="http://schemas.openxmlformats.org/wordprocessingml/2006/main" xmlns:w14="http://schemas.microsoft.com/office/word/2010/wordml" xmlns:w15="http://schemas.microsoft.com/office/word/2012/wordml" xmlns:w16cex="http://schemas.microsoft.com/office/word/2018/wordml/cex" xmlns:w16cid="http://schemas.microsoft.com/office/word/2016/wordml/cid" xmlns:w16="http://schemas.microsoft.com/office/word/2018/wordml" xmlns:w16du="http://schemas.microsoft.com/office/word/2023/wordml/word16du" xmlns:w16sdtdh="http://schemas.microsoft.com/office/word/2020/wordml/sdtdatahash" xmlns:w16se="http://schemas.microsoft.com/office/word/2015/wordml/symex" mc:Ignorable="w14 w15 w16se w16cid w16 w16cex w16sdtdh w16du">
+<w:styles xmlns:mc="http://schemas.openxmlformats.org/markup-compatibility/2006" xmlns:r="http://schemas.openxmlformats.org/officeDocument/2006/relationships" xmlns:w="http://schemas.openxmlformats.org/wordprocessingml/2006/main" xmlns:w14="http://schemas.microsoft.com/office/word/2010/wordml" xmlns:w15="http://schemas.microsoft.com/office/word/2012/wordml" xmlns:w16cex="http://schemas.microsoft.com/office/word/2018/wordml/cex" xmlns:w16cid="http://schemas.microsoft.com/office/word/2016/wordml/cid" xmlns:w16="http://schemas.microsoft.com/office/word/2018/wordml" xmlns:w16du="http://schemas.microsoft.com/office/word/2023/wordml/word16du" xmlns:w16sdtdh="http://schemas.microsoft.com/office/word/2020/wordml/sdtdatahash" xmlns:w16sdtfl="http://schemas.microsoft.com/office/word/2024/wordml/sdtformatlock" xmlns:w16se="http://schemas.microsoft.com/office/word/2015/wordml/symex" mc:Ignorable="w14 w15 w16se w16cid w16 w16cex w16sdtdh w16sdtfl w16du">
   <w:docDefaults>
     <w:rPrDefault>
       <w:rPr>

</xml_diff>